<commit_message>
updated psuedo code document
</commit_message>
<xml_diff>
--- a/planning.docx
+++ b/planning.docx
@@ -281,6 +281,24 @@
           <w:sz w:val="20"/>
         </w:rPr>
       </w:pPr>
+      <w:r>
+        <w:rPr>
+          <w:rFonts w:ascii="Calibri" w:eastAsia="Times New Roman" w:hAnsi="Calibri" w:cs="Calibri"/>
+          <w:sz w:val="20"/>
+        </w:rPr>
+        <w:t>Send to profile page after sign-in</w:t>
+      </w:r>
+    </w:p>
+    <w:p>
+      <w:pPr>
+        <w:spacing w:after="0" w:line="240" w:lineRule="auto"/>
+        <w:ind w:left="1080" w:firstLine="360"/>
+        <w:textAlignment w:val="center"/>
+        <w:rPr>
+          <w:rFonts w:ascii="Calibri" w:eastAsia="Times New Roman" w:hAnsi="Calibri" w:cs="Calibri"/>
+          <w:sz w:val="20"/>
+        </w:rPr>
+      </w:pPr>
     </w:p>
     <w:p>
       <w:pPr>
@@ -550,8 +568,1541 @@
       </w:r>
     </w:p>
     <w:p>
+      <w:pPr>
+        <w:rPr>
+          <w:u w:val="single"/>
+        </w:rPr>
+      </w:pPr>
+      <w:r>
+        <w:rPr>
+          <w:u w:val="single"/>
+        </w:rPr>
+        <w:lastRenderedPageBreak/>
+        <w:t>Profile Page</w:t>
+      </w:r>
+    </w:p>
+    <w:p>
+      <w:r>
+        <w:rPr>
+          <w:noProof/>
+        </w:rPr>
+        <w:drawing>
+          <wp:anchor distT="0" distB="0" distL="114300" distR="114300" simplePos="0" relativeHeight="251659264" behindDoc="0" locked="0" layoutInCell="1" allowOverlap="1" wp14:anchorId="4573936E">
+            <wp:simplePos x="914400" y="1200150"/>
+            <wp:positionH relativeFrom="column">
+              <wp:align>left</wp:align>
+            </wp:positionH>
+            <wp:positionV relativeFrom="paragraph">
+              <wp:align>top</wp:align>
+            </wp:positionV>
+            <wp:extent cx="3117865" cy="3625850"/>
+            <wp:effectExtent l="0" t="0" r="6350" b="0"/>
+            <wp:wrapSquare wrapText="bothSides"/>
+            <wp:docPr id="2" name="Picture 2"/>
+            <wp:cNvGraphicFramePr>
+              <a:graphicFrameLocks xmlns:a="http://schemas.openxmlformats.org/drawingml/2006/main" noChangeAspect="1"/>
+            </wp:cNvGraphicFramePr>
+            <a:graphic xmlns:a="http://schemas.openxmlformats.org/drawingml/2006/main">
+              <a:graphicData uri="http://schemas.openxmlformats.org/drawingml/2006/picture">
+                <pic:pic xmlns:pic="http://schemas.openxmlformats.org/drawingml/2006/picture">
+                  <pic:nvPicPr>
+                    <pic:cNvPr id="1" name=""/>
+                    <pic:cNvPicPr/>
+                  </pic:nvPicPr>
+                  <pic:blipFill>
+                    <a:blip r:embed="rId6">
+                      <a:extLst>
+                        <a:ext uri="{28A0092B-C50C-407E-A947-70E740481C1C}">
+                          <a14:useLocalDpi xmlns:a14="http://schemas.microsoft.com/office/drawing/2010/main" val="0"/>
+                        </a:ext>
+                      </a:extLst>
+                    </a:blip>
+                    <a:stretch>
+                      <a:fillRect/>
+                    </a:stretch>
+                  </pic:blipFill>
+                  <pic:spPr>
+                    <a:xfrm>
+                      <a:off x="0" y="0"/>
+                      <a:ext cx="3117865" cy="3625850"/>
+                    </a:xfrm>
+                    <a:prstGeom prst="rect">
+                      <a:avLst/>
+                    </a:prstGeom>
+                  </pic:spPr>
+                </pic:pic>
+              </a:graphicData>
+            </a:graphic>
+          </wp:anchor>
+        </w:drawing>
+      </w:r>
+    </w:p>
+    <w:p>
+      <w:pPr>
+        <w:spacing w:after="0" w:line="240" w:lineRule="auto"/>
+        <w:ind w:left="360"/>
+        <w:textAlignment w:val="center"/>
+        <w:rPr>
+          <w:rFonts w:ascii="Calibri" w:eastAsia="Times New Roman" w:hAnsi="Calibri" w:cs="Calibri"/>
+          <w:sz w:val="20"/>
+        </w:rPr>
+      </w:pPr>
+      <w:r>
+        <w:rPr>
+          <w:rFonts w:ascii="Calibri" w:eastAsia="Times New Roman" w:hAnsi="Calibri" w:cs="Calibri"/>
+          <w:sz w:val="20"/>
+        </w:rPr>
+        <w:t>Logo Button</w:t>
+      </w:r>
+    </w:p>
+    <w:p>
+      <w:pPr>
+        <w:spacing w:after="0" w:line="240" w:lineRule="auto"/>
+        <w:ind w:left="360" w:firstLine="360"/>
+        <w:textAlignment w:val="center"/>
+        <w:rPr>
+          <w:rFonts w:ascii="Calibri" w:eastAsia="Times New Roman" w:hAnsi="Calibri" w:cs="Calibri"/>
+          <w:sz w:val="20"/>
+        </w:rPr>
+      </w:pPr>
+      <w:proofErr w:type="spellStart"/>
+      <w:r>
+        <w:rPr>
+          <w:rFonts w:ascii="Calibri" w:eastAsia="Times New Roman" w:hAnsi="Calibri" w:cs="Calibri"/>
+          <w:sz w:val="20"/>
+        </w:rPr>
+        <w:t>Href</w:t>
+      </w:r>
+      <w:proofErr w:type="spellEnd"/>
+      <w:r>
+        <w:rPr>
+          <w:rFonts w:ascii="Calibri" w:eastAsia="Times New Roman" w:hAnsi="Calibri" w:cs="Calibri"/>
+          <w:sz w:val="20"/>
+        </w:rPr>
+        <w:t xml:space="preserve"> - return to index.html</w:t>
+      </w:r>
+    </w:p>
+    <w:p>
+      <w:pPr>
+        <w:spacing w:after="0" w:line="240" w:lineRule="auto"/>
+        <w:ind w:left="360"/>
+        <w:textAlignment w:val="center"/>
+        <w:rPr>
+          <w:rFonts w:ascii="Calibri" w:eastAsia="Times New Roman" w:hAnsi="Calibri" w:cs="Calibri"/>
+          <w:sz w:val="20"/>
+        </w:rPr>
+      </w:pPr>
+    </w:p>
+    <w:p>
+      <w:pPr>
+        <w:spacing w:after="0" w:line="240" w:lineRule="auto"/>
+        <w:ind w:left="360"/>
+        <w:textAlignment w:val="center"/>
+        <w:rPr>
+          <w:rFonts w:ascii="Calibri" w:eastAsia="Times New Roman" w:hAnsi="Calibri" w:cs="Calibri"/>
+          <w:sz w:val="20"/>
+        </w:rPr>
+      </w:pPr>
+      <w:r>
+        <w:rPr>
+          <w:rFonts w:ascii="Calibri" w:eastAsia="Times New Roman" w:hAnsi="Calibri" w:cs="Calibri"/>
+          <w:sz w:val="20"/>
+        </w:rPr>
+        <w:t>Search Box</w:t>
+      </w:r>
+    </w:p>
+    <w:p>
+      <w:pPr>
+        <w:spacing w:after="0" w:line="240" w:lineRule="auto"/>
+        <w:ind w:firstLine="360"/>
+        <w:textAlignment w:val="center"/>
+        <w:rPr>
+          <w:rFonts w:ascii="Calibri" w:eastAsia="Times New Roman" w:hAnsi="Calibri" w:cs="Calibri"/>
+          <w:sz w:val="20"/>
+        </w:rPr>
+      </w:pPr>
+      <w:r>
+        <w:rPr>
+          <w:rFonts w:ascii="Calibri" w:eastAsia="Times New Roman" w:hAnsi="Calibri" w:cs="Calibri"/>
+          <w:sz w:val="20"/>
+        </w:rPr>
+        <w:t xml:space="preserve">Form input; </w:t>
+      </w:r>
+    </w:p>
+    <w:p>
+      <w:pPr>
+        <w:spacing w:after="0" w:line="240" w:lineRule="auto"/>
+        <w:ind w:left="2520" w:firstLine="360"/>
+        <w:textAlignment w:val="center"/>
+        <w:rPr>
+          <w:rFonts w:ascii="Calibri" w:eastAsia="Times New Roman" w:hAnsi="Calibri" w:cs="Calibri"/>
+          <w:sz w:val="20"/>
+        </w:rPr>
+      </w:pPr>
+      <w:r>
+        <w:rPr>
+          <w:rFonts w:ascii="Calibri" w:eastAsia="Times New Roman" w:hAnsi="Calibri" w:cs="Calibri"/>
+          <w:sz w:val="20"/>
+        </w:rPr>
+        <w:t>GET request to database</w:t>
+      </w:r>
+    </w:p>
+    <w:p>
+      <w:pPr>
+        <w:spacing w:after="0" w:line="240" w:lineRule="auto"/>
+        <w:textAlignment w:val="center"/>
+        <w:rPr>
+          <w:rFonts w:ascii="Calibri" w:eastAsia="Times New Roman" w:hAnsi="Calibri" w:cs="Calibri"/>
+          <w:sz w:val="20"/>
+        </w:rPr>
+      </w:pPr>
+    </w:p>
+    <w:p>
+      <w:pPr>
+        <w:spacing w:after="0" w:line="240" w:lineRule="auto"/>
+        <w:textAlignment w:val="center"/>
+        <w:rPr>
+          <w:rFonts w:ascii="Calibri" w:eastAsia="Times New Roman" w:hAnsi="Calibri" w:cs="Calibri"/>
+          <w:sz w:val="20"/>
+        </w:rPr>
+      </w:pPr>
+      <w:r>
+        <w:rPr>
+          <w:rFonts w:ascii="Calibri" w:eastAsia="Times New Roman" w:hAnsi="Calibri" w:cs="Calibri"/>
+          <w:sz w:val="20"/>
+        </w:rPr>
+        <w:t>Menu Button</w:t>
+      </w:r>
+    </w:p>
+    <w:p>
+      <w:pPr>
+        <w:spacing w:after="0" w:line="240" w:lineRule="auto"/>
+        <w:textAlignment w:val="center"/>
+        <w:rPr>
+          <w:rFonts w:ascii="Calibri" w:eastAsia="Times New Roman" w:hAnsi="Calibri" w:cs="Calibri"/>
+          <w:sz w:val="20"/>
+        </w:rPr>
+      </w:pPr>
+      <w:r>
+        <w:rPr>
+          <w:rFonts w:ascii="Calibri" w:eastAsia="Times New Roman" w:hAnsi="Calibri" w:cs="Calibri"/>
+          <w:sz w:val="20"/>
+        </w:rPr>
+        <w:tab/>
+        <w:t>TBD</w:t>
+      </w:r>
+      <w:r>
+        <w:rPr>
+          <w:rFonts w:ascii="Calibri" w:eastAsia="Times New Roman" w:hAnsi="Calibri" w:cs="Calibri"/>
+          <w:sz w:val="20"/>
+        </w:rPr>
+        <w:t xml:space="preserve"> – future development</w:t>
+      </w:r>
+    </w:p>
+    <w:p>
+      <w:pPr>
+        <w:spacing w:after="0" w:line="240" w:lineRule="auto"/>
+        <w:textAlignment w:val="center"/>
+        <w:rPr>
+          <w:rFonts w:ascii="Calibri" w:eastAsia="Times New Roman" w:hAnsi="Calibri" w:cs="Calibri"/>
+          <w:sz w:val="20"/>
+        </w:rPr>
+      </w:pPr>
+    </w:p>
+    <w:p>
+      <w:pPr>
+        <w:spacing w:after="0" w:line="240" w:lineRule="auto"/>
+        <w:textAlignment w:val="center"/>
+        <w:rPr>
+          <w:rFonts w:ascii="Calibri" w:eastAsia="Times New Roman" w:hAnsi="Calibri" w:cs="Calibri"/>
+          <w:sz w:val="20"/>
+        </w:rPr>
+      </w:pPr>
+      <w:r>
+        <w:rPr>
+          <w:rFonts w:ascii="Calibri" w:eastAsia="Times New Roman" w:hAnsi="Calibri" w:cs="Calibri"/>
+          <w:sz w:val="20"/>
+        </w:rPr>
+        <w:t>Create New Story Button</w:t>
+      </w:r>
+    </w:p>
+    <w:p>
+      <w:pPr>
+        <w:spacing w:after="0" w:line="240" w:lineRule="auto"/>
+        <w:textAlignment w:val="center"/>
+        <w:rPr>
+          <w:rFonts w:ascii="Calibri" w:eastAsia="Times New Roman" w:hAnsi="Calibri" w:cs="Calibri"/>
+          <w:sz w:val="20"/>
+        </w:rPr>
+      </w:pPr>
+      <w:r>
+        <w:rPr>
+          <w:rFonts w:ascii="Calibri" w:eastAsia="Times New Roman" w:hAnsi="Calibri" w:cs="Calibri"/>
+          <w:sz w:val="20"/>
+        </w:rPr>
+        <w:tab/>
+      </w:r>
+      <w:proofErr w:type="spellStart"/>
+      <w:r>
+        <w:rPr>
+          <w:rFonts w:ascii="Calibri" w:eastAsia="Times New Roman" w:hAnsi="Calibri" w:cs="Calibri"/>
+          <w:sz w:val="20"/>
+        </w:rPr>
+        <w:t>Href</w:t>
+      </w:r>
+      <w:proofErr w:type="spellEnd"/>
+      <w:r>
+        <w:rPr>
+          <w:rFonts w:ascii="Calibri" w:eastAsia="Times New Roman" w:hAnsi="Calibri" w:cs="Calibri"/>
+          <w:sz w:val="20"/>
+        </w:rPr>
+        <w:t xml:space="preserve"> – send to newStory.html</w:t>
+      </w:r>
+    </w:p>
+    <w:p>
+      <w:pPr>
+        <w:spacing w:after="0" w:line="240" w:lineRule="auto"/>
+        <w:textAlignment w:val="center"/>
+        <w:rPr>
+          <w:rFonts w:ascii="Calibri" w:eastAsia="Times New Roman" w:hAnsi="Calibri" w:cs="Calibri"/>
+          <w:sz w:val="20"/>
+        </w:rPr>
+      </w:pPr>
+    </w:p>
+    <w:p>
+      <w:pPr>
+        <w:spacing w:after="0" w:line="240" w:lineRule="auto"/>
+        <w:textAlignment w:val="center"/>
+        <w:rPr>
+          <w:rFonts w:ascii="Calibri" w:eastAsia="Times New Roman" w:hAnsi="Calibri" w:cs="Calibri"/>
+          <w:sz w:val="20"/>
+        </w:rPr>
+      </w:pPr>
+      <w:r>
+        <w:rPr>
+          <w:rFonts w:ascii="Calibri" w:eastAsia="Times New Roman" w:hAnsi="Calibri" w:cs="Calibri"/>
+          <w:sz w:val="20"/>
+        </w:rPr>
+        <w:t>Profile Section (picture, name, bio, etc.)</w:t>
+      </w:r>
+    </w:p>
+    <w:p>
+      <w:pPr>
+        <w:spacing w:after="0" w:line="240" w:lineRule="auto"/>
+        <w:textAlignment w:val="center"/>
+        <w:rPr>
+          <w:rFonts w:ascii="Calibri" w:eastAsia="Times New Roman" w:hAnsi="Calibri" w:cs="Calibri"/>
+          <w:sz w:val="20"/>
+        </w:rPr>
+      </w:pPr>
+      <w:r>
+        <w:rPr>
+          <w:rFonts w:ascii="Calibri" w:eastAsia="Times New Roman" w:hAnsi="Calibri" w:cs="Calibri"/>
+          <w:sz w:val="20"/>
+        </w:rPr>
+        <w:tab/>
+        <w:t>GET request from database</w:t>
+      </w:r>
+      <w:r>
+        <w:rPr>
+          <w:rFonts w:ascii="Calibri" w:eastAsia="Times New Roman" w:hAnsi="Calibri" w:cs="Calibri"/>
+          <w:sz w:val="20"/>
+        </w:rPr>
+        <w:tab/>
+      </w:r>
+    </w:p>
+    <w:p>
+      <w:pPr>
+        <w:spacing w:after="0" w:line="240" w:lineRule="auto"/>
+        <w:textAlignment w:val="center"/>
+        <w:rPr>
+          <w:rFonts w:ascii="Calibri" w:eastAsia="Times New Roman" w:hAnsi="Calibri" w:cs="Calibri"/>
+          <w:sz w:val="20"/>
+        </w:rPr>
+      </w:pPr>
+    </w:p>
+    <w:p>
+      <w:pPr>
+        <w:spacing w:after="0" w:line="240" w:lineRule="auto"/>
+        <w:textAlignment w:val="center"/>
+        <w:rPr>
+          <w:rFonts w:ascii="Calibri" w:eastAsia="Times New Roman" w:hAnsi="Calibri" w:cs="Calibri"/>
+          <w:sz w:val="20"/>
+        </w:rPr>
+      </w:pPr>
+      <w:r>
+        <w:rPr>
+          <w:rFonts w:ascii="Calibri" w:eastAsia="Times New Roman" w:hAnsi="Calibri" w:cs="Calibri"/>
+          <w:sz w:val="20"/>
+        </w:rPr>
+        <w:t>Follower/Following</w:t>
+      </w:r>
+      <w:r>
+        <w:rPr>
+          <w:rFonts w:ascii="Calibri" w:eastAsia="Times New Roman" w:hAnsi="Calibri" w:cs="Calibri"/>
+          <w:sz w:val="20"/>
+        </w:rPr>
+        <w:t>/Stories Count</w:t>
+      </w:r>
+    </w:p>
+    <w:p>
+      <w:pPr>
+        <w:spacing w:after="0" w:line="240" w:lineRule="auto"/>
+        <w:textAlignment w:val="center"/>
+        <w:rPr>
+          <w:rFonts w:ascii="Calibri" w:eastAsia="Times New Roman" w:hAnsi="Calibri" w:cs="Calibri"/>
+          <w:sz w:val="20"/>
+        </w:rPr>
+      </w:pPr>
+      <w:r>
+        <w:rPr>
+          <w:rFonts w:ascii="Calibri" w:eastAsia="Times New Roman" w:hAnsi="Calibri" w:cs="Calibri"/>
+          <w:sz w:val="20"/>
+        </w:rPr>
+        <w:tab/>
+        <w:t>GET request from database</w:t>
+      </w:r>
+    </w:p>
+    <w:p>
+      <w:pPr>
+        <w:spacing w:after="0" w:line="240" w:lineRule="auto"/>
+        <w:textAlignment w:val="center"/>
+        <w:rPr>
+          <w:rFonts w:ascii="Calibri" w:eastAsia="Times New Roman" w:hAnsi="Calibri" w:cs="Calibri"/>
+          <w:sz w:val="20"/>
+        </w:rPr>
+      </w:pPr>
+    </w:p>
+    <w:p>
+      <w:pPr>
+        <w:spacing w:after="0" w:line="240" w:lineRule="auto"/>
+        <w:textAlignment w:val="center"/>
+        <w:rPr>
+          <w:rFonts w:ascii="Calibri" w:eastAsia="Times New Roman" w:hAnsi="Calibri" w:cs="Calibri"/>
+          <w:sz w:val="20"/>
+        </w:rPr>
+      </w:pPr>
+      <w:r>
+        <w:rPr>
+          <w:rFonts w:ascii="Calibri" w:eastAsia="Times New Roman" w:hAnsi="Calibri" w:cs="Calibri"/>
+          <w:sz w:val="20"/>
+        </w:rPr>
+        <w:t>Story Book Images</w:t>
+      </w:r>
+    </w:p>
+    <w:p>
+      <w:pPr>
+        <w:spacing w:after="0" w:line="240" w:lineRule="auto"/>
+        <w:ind w:left="1080" w:firstLine="360"/>
+        <w:textAlignment w:val="center"/>
+        <w:rPr>
+          <w:rFonts w:ascii="Calibri" w:eastAsia="Times New Roman" w:hAnsi="Calibri" w:cs="Calibri"/>
+          <w:sz w:val="20"/>
+        </w:rPr>
+      </w:pPr>
+      <w:proofErr w:type="spellStart"/>
+      <w:r>
+        <w:rPr>
+          <w:rFonts w:ascii="Calibri" w:eastAsia="Times New Roman" w:hAnsi="Calibri" w:cs="Calibri"/>
+          <w:sz w:val="20"/>
+        </w:rPr>
+        <w:t>Href</w:t>
+      </w:r>
+      <w:proofErr w:type="spellEnd"/>
+      <w:r>
+        <w:rPr>
+          <w:rFonts w:ascii="Calibri" w:eastAsia="Times New Roman" w:hAnsi="Calibri" w:cs="Calibri"/>
+          <w:sz w:val="20"/>
+        </w:rPr>
+        <w:t xml:space="preserve"> - to story.html</w:t>
+      </w:r>
+    </w:p>
+    <w:p>
+      <w:pPr>
+        <w:spacing w:after="0" w:line="240" w:lineRule="auto"/>
+        <w:ind w:left="1080" w:firstLine="360"/>
+        <w:textAlignment w:val="center"/>
+        <w:rPr>
+          <w:rFonts w:ascii="Calibri" w:eastAsia="Times New Roman" w:hAnsi="Calibri" w:cs="Calibri"/>
+          <w:sz w:val="20"/>
+        </w:rPr>
+      </w:pPr>
+      <w:r>
+        <w:rPr>
+          <w:rFonts w:ascii="Calibri" w:eastAsia="Times New Roman" w:hAnsi="Calibri" w:cs="Calibri"/>
+          <w:sz w:val="20"/>
+        </w:rPr>
+        <w:t>Possibly GET request to database?</w:t>
+      </w:r>
+    </w:p>
+    <w:p>
+      <w:pPr>
+        <w:spacing w:after="0" w:line="240" w:lineRule="auto"/>
+        <w:textAlignment w:val="center"/>
+        <w:rPr>
+          <w:rFonts w:ascii="Calibri" w:eastAsia="Times New Roman" w:hAnsi="Calibri" w:cs="Calibri"/>
+          <w:sz w:val="20"/>
+        </w:rPr>
+      </w:pPr>
+    </w:p>
+    <w:p>
+      <w:pPr>
+        <w:spacing w:after="0" w:line="240" w:lineRule="auto"/>
+        <w:ind w:left="4320" w:firstLine="720"/>
+        <w:textAlignment w:val="center"/>
+        <w:rPr>
+          <w:rFonts w:ascii="Calibri" w:eastAsia="Times New Roman" w:hAnsi="Calibri" w:cs="Calibri"/>
+          <w:sz w:val="20"/>
+        </w:rPr>
+      </w:pPr>
+      <w:r>
+        <w:rPr>
+          <w:rFonts w:ascii="Calibri" w:eastAsia="Times New Roman" w:hAnsi="Calibri" w:cs="Calibri"/>
+          <w:sz w:val="20"/>
+        </w:rPr>
+        <w:t>Scroll right/left buttons</w:t>
+      </w:r>
+    </w:p>
+    <w:p>
+      <w:pPr>
+        <w:spacing w:after="0" w:line="240" w:lineRule="auto"/>
+        <w:ind w:left="5040" w:firstLine="360"/>
+        <w:textAlignment w:val="center"/>
+        <w:rPr>
+          <w:rFonts w:ascii="Calibri" w:eastAsia="Times New Roman" w:hAnsi="Calibri" w:cs="Calibri"/>
+          <w:sz w:val="20"/>
+        </w:rPr>
+      </w:pPr>
+      <w:r>
+        <w:rPr>
+          <w:rFonts w:ascii="Calibri" w:eastAsia="Times New Roman" w:hAnsi="Calibri" w:cs="Calibri"/>
+          <w:sz w:val="20"/>
+        </w:rPr>
+        <w:t>Cycle through story book array</w:t>
+      </w:r>
+    </w:p>
+    <w:p>
+      <w:pPr>
+        <w:spacing w:after="0" w:line="240" w:lineRule="auto"/>
+        <w:ind w:left="5400"/>
+        <w:textAlignment w:val="center"/>
+        <w:rPr>
+          <w:rFonts w:ascii="Calibri" w:eastAsia="Times New Roman" w:hAnsi="Calibri" w:cs="Calibri"/>
+          <w:sz w:val="20"/>
+        </w:rPr>
+      </w:pPr>
+      <w:proofErr w:type="gramStart"/>
+      <w:r>
+        <w:rPr>
+          <w:rFonts w:ascii="Calibri" w:eastAsia="Times New Roman" w:hAnsi="Calibri" w:cs="Calibri"/>
+          <w:sz w:val="20"/>
+        </w:rPr>
+        <w:t>Some kind of fade</w:t>
+      </w:r>
+      <w:proofErr w:type="gramEnd"/>
+      <w:r>
+        <w:rPr>
+          <w:rFonts w:ascii="Calibri" w:eastAsia="Times New Roman" w:hAnsi="Calibri" w:cs="Calibri"/>
+          <w:sz w:val="20"/>
+        </w:rPr>
+        <w:t xml:space="preserve"> in/out animation; need to learn</w:t>
+      </w:r>
+    </w:p>
+    <w:p>
+      <w:pPr>
+        <w:spacing w:after="0" w:line="240" w:lineRule="auto"/>
+        <w:textAlignment w:val="center"/>
+        <w:rPr>
+          <w:rFonts w:ascii="Calibri" w:eastAsia="Times New Roman" w:hAnsi="Calibri" w:cs="Calibri"/>
+          <w:sz w:val="20"/>
+        </w:rPr>
+      </w:pPr>
+    </w:p>
+    <w:p>
+      <w:pPr>
+        <w:spacing w:after="0" w:line="240" w:lineRule="auto"/>
+        <w:textAlignment w:val="center"/>
+        <w:rPr>
+          <w:rFonts w:ascii="Calibri" w:eastAsia="Times New Roman" w:hAnsi="Calibri" w:cs="Calibri"/>
+          <w:sz w:val="20"/>
+        </w:rPr>
+      </w:pPr>
+      <w:r>
+        <w:rPr>
+          <w:rFonts w:ascii="Calibri" w:eastAsia="Times New Roman" w:hAnsi="Calibri" w:cs="Calibri"/>
+          <w:sz w:val="20"/>
+        </w:rPr>
+        <w:tab/>
+      </w:r>
+    </w:p>
+    <w:p>
+      <w:pPr>
+        <w:rPr>
+          <w:rFonts w:ascii="Calibri" w:eastAsia="Times New Roman" w:hAnsi="Calibri" w:cs="Calibri"/>
+          <w:sz w:val="20"/>
+        </w:rPr>
+      </w:pPr>
+      <w:r>
+        <w:rPr>
+          <w:rFonts w:ascii="Calibri" w:eastAsia="Times New Roman" w:hAnsi="Calibri" w:cs="Calibri"/>
+          <w:sz w:val="20"/>
+        </w:rPr>
+        <w:br w:type="page"/>
+      </w:r>
+    </w:p>
+    <w:p>
+      <w:pPr>
+        <w:spacing w:after="0" w:line="240" w:lineRule="auto"/>
+        <w:textAlignment w:val="center"/>
+        <w:rPr>
+          <w:rFonts w:ascii="Calibri" w:eastAsia="Times New Roman" w:hAnsi="Calibri" w:cs="Calibri"/>
+          <w:sz w:val="20"/>
+          <w:u w:val="single"/>
+        </w:rPr>
+      </w:pPr>
+      <w:r>
+        <w:rPr>
+          <w:rFonts w:ascii="Calibri" w:eastAsia="Times New Roman" w:hAnsi="Calibri" w:cs="Calibri"/>
+          <w:sz w:val="20"/>
+          <w:u w:val="single"/>
+        </w:rPr>
+        <w:lastRenderedPageBreak/>
+        <w:t xml:space="preserve">New </w:t>
+      </w:r>
+      <w:r>
+        <w:rPr>
+          <w:rFonts w:ascii="Calibri" w:eastAsia="Times New Roman" w:hAnsi="Calibri" w:cs="Calibri"/>
+          <w:sz w:val="20"/>
+          <w:u w:val="single"/>
+        </w:rPr>
+        <w:t>Story Page</w:t>
+      </w:r>
+    </w:p>
+    <w:p>
+      <w:pPr>
+        <w:spacing w:after="0" w:line="240" w:lineRule="auto"/>
+        <w:textAlignment w:val="center"/>
+        <w:rPr>
+          <w:rFonts w:ascii="Calibri" w:eastAsia="Times New Roman" w:hAnsi="Calibri" w:cs="Calibri"/>
+          <w:sz w:val="20"/>
+        </w:rPr>
+      </w:pPr>
+    </w:p>
+    <w:p>
+      <w:pPr>
+        <w:spacing w:after="0" w:line="240" w:lineRule="auto"/>
+        <w:textAlignment w:val="center"/>
+        <w:rPr>
+          <w:rFonts w:ascii="Calibri" w:eastAsia="Times New Roman" w:hAnsi="Calibri" w:cs="Calibri"/>
+          <w:sz w:val="20"/>
+        </w:rPr>
+      </w:pPr>
+      <w:r>
+        <w:rPr>
+          <w:noProof/>
+        </w:rPr>
+        <w:drawing>
+          <wp:anchor distT="0" distB="0" distL="114300" distR="114300" simplePos="0" relativeHeight="251660288" behindDoc="0" locked="0" layoutInCell="1" allowOverlap="1" wp14:anchorId="1B091241">
+            <wp:simplePos x="914400" y="1225550"/>
+            <wp:positionH relativeFrom="column">
+              <wp:align>left</wp:align>
+            </wp:positionH>
+            <wp:positionV relativeFrom="paragraph">
+              <wp:align>top</wp:align>
+            </wp:positionV>
+            <wp:extent cx="3075645" cy="3848100"/>
+            <wp:effectExtent l="0" t="0" r="0" b="0"/>
+            <wp:wrapSquare wrapText="bothSides"/>
+            <wp:docPr id="3" name="Picture 3"/>
+            <wp:cNvGraphicFramePr>
+              <a:graphicFrameLocks xmlns:a="http://schemas.openxmlformats.org/drawingml/2006/main" noChangeAspect="1"/>
+            </wp:cNvGraphicFramePr>
+            <a:graphic xmlns:a="http://schemas.openxmlformats.org/drawingml/2006/main">
+              <a:graphicData uri="http://schemas.openxmlformats.org/drawingml/2006/picture">
+                <pic:pic xmlns:pic="http://schemas.openxmlformats.org/drawingml/2006/picture">
+                  <pic:nvPicPr>
+                    <pic:cNvPr id="1" name=""/>
+                    <pic:cNvPicPr/>
+                  </pic:nvPicPr>
+                  <pic:blipFill>
+                    <a:blip r:embed="rId7">
+                      <a:extLst>
+                        <a:ext uri="{28A0092B-C50C-407E-A947-70E740481C1C}">
+                          <a14:useLocalDpi xmlns:a14="http://schemas.microsoft.com/office/drawing/2010/main" val="0"/>
+                        </a:ext>
+                      </a:extLst>
+                    </a:blip>
+                    <a:stretch>
+                      <a:fillRect/>
+                    </a:stretch>
+                  </pic:blipFill>
+                  <pic:spPr>
+                    <a:xfrm>
+                      <a:off x="0" y="0"/>
+                      <a:ext cx="3075645" cy="3848100"/>
+                    </a:xfrm>
+                    <a:prstGeom prst="rect">
+                      <a:avLst/>
+                    </a:prstGeom>
+                  </pic:spPr>
+                </pic:pic>
+              </a:graphicData>
+            </a:graphic>
+          </wp:anchor>
+        </w:drawing>
+      </w:r>
+    </w:p>
+    <w:p>
+      <w:pPr>
+        <w:spacing w:after="0" w:line="240" w:lineRule="auto"/>
+        <w:textAlignment w:val="center"/>
+        <w:rPr>
+          <w:rFonts w:ascii="Calibri" w:eastAsia="Times New Roman" w:hAnsi="Calibri" w:cs="Calibri"/>
+          <w:sz w:val="20"/>
+        </w:rPr>
+      </w:pPr>
+    </w:p>
+    <w:p>
+      <w:pPr>
+        <w:spacing w:after="0" w:line="240" w:lineRule="auto"/>
+        <w:ind w:left="360"/>
+        <w:textAlignment w:val="center"/>
+        <w:rPr>
+          <w:rFonts w:ascii="Calibri" w:eastAsia="Times New Roman" w:hAnsi="Calibri" w:cs="Calibri"/>
+          <w:sz w:val="20"/>
+        </w:rPr>
+      </w:pPr>
+      <w:r>
+        <w:rPr>
+          <w:rFonts w:ascii="Calibri" w:eastAsia="Times New Roman" w:hAnsi="Calibri" w:cs="Calibri"/>
+          <w:sz w:val="20"/>
+        </w:rPr>
+        <w:t>Logo Button</w:t>
+      </w:r>
+    </w:p>
+    <w:p>
+      <w:pPr>
+        <w:spacing w:after="0" w:line="240" w:lineRule="auto"/>
+        <w:ind w:left="360" w:firstLine="360"/>
+        <w:textAlignment w:val="center"/>
+        <w:rPr>
+          <w:rFonts w:ascii="Calibri" w:eastAsia="Times New Roman" w:hAnsi="Calibri" w:cs="Calibri"/>
+          <w:sz w:val="20"/>
+        </w:rPr>
+      </w:pPr>
+      <w:proofErr w:type="spellStart"/>
+      <w:r>
+        <w:rPr>
+          <w:rFonts w:ascii="Calibri" w:eastAsia="Times New Roman" w:hAnsi="Calibri" w:cs="Calibri"/>
+          <w:sz w:val="20"/>
+        </w:rPr>
+        <w:t>Href</w:t>
+      </w:r>
+      <w:proofErr w:type="spellEnd"/>
+      <w:r>
+        <w:rPr>
+          <w:rFonts w:ascii="Calibri" w:eastAsia="Times New Roman" w:hAnsi="Calibri" w:cs="Calibri"/>
+          <w:sz w:val="20"/>
+        </w:rPr>
+        <w:t xml:space="preserve"> - return to index.html</w:t>
+      </w:r>
+    </w:p>
+    <w:p>
+      <w:pPr>
+        <w:spacing w:after="0" w:line="240" w:lineRule="auto"/>
+        <w:ind w:left="360"/>
+        <w:textAlignment w:val="center"/>
+        <w:rPr>
+          <w:rFonts w:ascii="Calibri" w:eastAsia="Times New Roman" w:hAnsi="Calibri" w:cs="Calibri"/>
+          <w:sz w:val="20"/>
+        </w:rPr>
+      </w:pPr>
+    </w:p>
+    <w:p>
+      <w:pPr>
+        <w:spacing w:after="0" w:line="240" w:lineRule="auto"/>
+        <w:ind w:left="360"/>
+        <w:textAlignment w:val="center"/>
+        <w:rPr>
+          <w:rFonts w:ascii="Calibri" w:eastAsia="Times New Roman" w:hAnsi="Calibri" w:cs="Calibri"/>
+          <w:sz w:val="20"/>
+        </w:rPr>
+      </w:pPr>
+      <w:r>
+        <w:rPr>
+          <w:rFonts w:ascii="Calibri" w:eastAsia="Times New Roman" w:hAnsi="Calibri" w:cs="Calibri"/>
+          <w:sz w:val="20"/>
+        </w:rPr>
+        <w:t>Search Box</w:t>
+      </w:r>
+    </w:p>
+    <w:p>
+      <w:pPr>
+        <w:spacing w:after="0" w:line="240" w:lineRule="auto"/>
+        <w:ind w:firstLine="360"/>
+        <w:textAlignment w:val="center"/>
+        <w:rPr>
+          <w:rFonts w:ascii="Calibri" w:eastAsia="Times New Roman" w:hAnsi="Calibri" w:cs="Calibri"/>
+          <w:sz w:val="20"/>
+        </w:rPr>
+      </w:pPr>
+      <w:r>
+        <w:rPr>
+          <w:rFonts w:ascii="Calibri" w:eastAsia="Times New Roman" w:hAnsi="Calibri" w:cs="Calibri"/>
+          <w:sz w:val="20"/>
+        </w:rPr>
+        <w:t xml:space="preserve">Form input; </w:t>
+      </w:r>
+    </w:p>
+    <w:p>
+      <w:pPr>
+        <w:spacing w:after="0" w:line="240" w:lineRule="auto"/>
+        <w:ind w:left="2520" w:firstLine="360"/>
+        <w:textAlignment w:val="center"/>
+        <w:rPr>
+          <w:rFonts w:ascii="Calibri" w:eastAsia="Times New Roman" w:hAnsi="Calibri" w:cs="Calibri"/>
+          <w:sz w:val="20"/>
+        </w:rPr>
+      </w:pPr>
+      <w:r>
+        <w:rPr>
+          <w:rFonts w:ascii="Calibri" w:eastAsia="Times New Roman" w:hAnsi="Calibri" w:cs="Calibri"/>
+          <w:sz w:val="20"/>
+        </w:rPr>
+        <w:t>GET request to database</w:t>
+      </w:r>
+    </w:p>
+    <w:p>
+      <w:pPr>
+        <w:spacing w:after="0" w:line="240" w:lineRule="auto"/>
+        <w:textAlignment w:val="center"/>
+        <w:rPr>
+          <w:rFonts w:ascii="Calibri" w:eastAsia="Times New Roman" w:hAnsi="Calibri" w:cs="Calibri"/>
+          <w:sz w:val="20"/>
+        </w:rPr>
+      </w:pPr>
+    </w:p>
+    <w:p>
+      <w:pPr>
+        <w:spacing w:after="0" w:line="240" w:lineRule="auto"/>
+        <w:textAlignment w:val="center"/>
+        <w:rPr>
+          <w:rFonts w:ascii="Calibri" w:eastAsia="Times New Roman" w:hAnsi="Calibri" w:cs="Calibri"/>
+          <w:sz w:val="20"/>
+        </w:rPr>
+      </w:pPr>
+      <w:r>
+        <w:rPr>
+          <w:rFonts w:ascii="Calibri" w:eastAsia="Times New Roman" w:hAnsi="Calibri" w:cs="Calibri"/>
+          <w:sz w:val="20"/>
+        </w:rPr>
+        <w:t>Menu Button</w:t>
+      </w:r>
+    </w:p>
+    <w:p>
+      <w:pPr>
+        <w:spacing w:after="0" w:line="240" w:lineRule="auto"/>
+        <w:ind w:firstLine="720"/>
+        <w:textAlignment w:val="center"/>
+        <w:rPr>
+          <w:rFonts w:ascii="Calibri" w:eastAsia="Times New Roman" w:hAnsi="Calibri" w:cs="Calibri"/>
+          <w:sz w:val="20"/>
+        </w:rPr>
+      </w:pPr>
+      <w:r>
+        <w:rPr>
+          <w:rFonts w:ascii="Calibri" w:eastAsia="Times New Roman" w:hAnsi="Calibri" w:cs="Calibri"/>
+          <w:sz w:val="20"/>
+        </w:rPr>
+        <w:t>TBD – future development</w:t>
+      </w:r>
+    </w:p>
+    <w:p>
+      <w:pPr>
+        <w:spacing w:after="0" w:line="240" w:lineRule="auto"/>
+        <w:textAlignment w:val="center"/>
+        <w:rPr>
+          <w:rFonts w:ascii="Calibri" w:eastAsia="Times New Roman" w:hAnsi="Calibri" w:cs="Calibri"/>
+          <w:sz w:val="20"/>
+        </w:rPr>
+      </w:pPr>
+    </w:p>
+    <w:p>
+      <w:pPr>
+        <w:spacing w:after="0" w:line="240" w:lineRule="auto"/>
+        <w:textAlignment w:val="center"/>
+        <w:rPr>
+          <w:rFonts w:ascii="Calibri" w:eastAsia="Times New Roman" w:hAnsi="Calibri" w:cs="Calibri"/>
+          <w:sz w:val="20"/>
+        </w:rPr>
+      </w:pPr>
+      <w:r>
+        <w:rPr>
+          <w:rFonts w:ascii="Calibri" w:eastAsia="Times New Roman" w:hAnsi="Calibri" w:cs="Calibri"/>
+          <w:sz w:val="20"/>
+        </w:rPr>
+        <w:t>Title/Story/Photo/Video Input</w:t>
+      </w:r>
+    </w:p>
+    <w:p>
+      <w:pPr>
+        <w:spacing w:after="0" w:line="240" w:lineRule="auto"/>
+        <w:textAlignment w:val="center"/>
+        <w:rPr>
+          <w:rFonts w:ascii="Calibri" w:eastAsia="Times New Roman" w:hAnsi="Calibri" w:cs="Calibri"/>
+          <w:sz w:val="20"/>
+        </w:rPr>
+      </w:pPr>
+      <w:r>
+        <w:rPr>
+          <w:rFonts w:ascii="Calibri" w:eastAsia="Times New Roman" w:hAnsi="Calibri" w:cs="Calibri"/>
+          <w:sz w:val="20"/>
+        </w:rPr>
+        <w:tab/>
+      </w:r>
+      <w:r>
+        <w:rPr>
+          <w:rFonts w:ascii="Calibri" w:eastAsia="Times New Roman" w:hAnsi="Calibri" w:cs="Calibri"/>
+          <w:sz w:val="20"/>
+        </w:rPr>
+        <w:tab/>
+        <w:t>Form input – POST to database</w:t>
+      </w:r>
+    </w:p>
+    <w:p>
+      <w:pPr>
+        <w:spacing w:after="0" w:line="240" w:lineRule="auto"/>
+        <w:textAlignment w:val="center"/>
+        <w:rPr>
+          <w:rFonts w:ascii="Calibri" w:eastAsia="Times New Roman" w:hAnsi="Calibri" w:cs="Calibri"/>
+          <w:sz w:val="20"/>
+        </w:rPr>
+      </w:pPr>
+    </w:p>
+    <w:p>
+      <w:pPr>
+        <w:spacing w:after="0" w:line="240" w:lineRule="auto"/>
+        <w:textAlignment w:val="center"/>
+        <w:rPr>
+          <w:rFonts w:ascii="Calibri" w:eastAsia="Times New Roman" w:hAnsi="Calibri" w:cs="Calibri"/>
+          <w:sz w:val="20"/>
+        </w:rPr>
+      </w:pPr>
+      <w:r>
+        <w:rPr>
+          <w:rFonts w:ascii="Calibri" w:eastAsia="Times New Roman" w:hAnsi="Calibri" w:cs="Calibri"/>
+          <w:sz w:val="20"/>
+        </w:rPr>
+        <w:t>Share Button</w:t>
+      </w:r>
+    </w:p>
+    <w:p>
+      <w:pPr>
+        <w:spacing w:after="0" w:line="240" w:lineRule="auto"/>
+        <w:textAlignment w:val="center"/>
+        <w:rPr>
+          <w:rFonts w:ascii="Calibri" w:eastAsia="Times New Roman" w:hAnsi="Calibri" w:cs="Calibri"/>
+          <w:sz w:val="20"/>
+        </w:rPr>
+      </w:pPr>
+      <w:r>
+        <w:rPr>
+          <w:rFonts w:ascii="Calibri" w:eastAsia="Times New Roman" w:hAnsi="Calibri" w:cs="Calibri"/>
+          <w:sz w:val="20"/>
+        </w:rPr>
+        <w:tab/>
+      </w:r>
+      <w:r>
+        <w:rPr>
+          <w:rFonts w:ascii="Calibri" w:eastAsia="Times New Roman" w:hAnsi="Calibri" w:cs="Calibri"/>
+          <w:sz w:val="20"/>
+        </w:rPr>
+        <w:tab/>
+        <w:t>POST all inputs to database</w:t>
+      </w:r>
+    </w:p>
+    <w:p>
+      <w:pPr>
+        <w:spacing w:after="0" w:line="240" w:lineRule="auto"/>
+        <w:textAlignment w:val="center"/>
+        <w:rPr>
+          <w:rFonts w:ascii="Calibri" w:eastAsia="Times New Roman" w:hAnsi="Calibri" w:cs="Calibri"/>
+          <w:sz w:val="20"/>
+        </w:rPr>
+      </w:pPr>
+      <w:r>
+        <w:rPr>
+          <w:rFonts w:ascii="Calibri" w:eastAsia="Times New Roman" w:hAnsi="Calibri" w:cs="Calibri"/>
+          <w:sz w:val="20"/>
+        </w:rPr>
+        <w:tab/>
+      </w:r>
+      <w:r>
+        <w:rPr>
+          <w:rFonts w:ascii="Calibri" w:eastAsia="Times New Roman" w:hAnsi="Calibri" w:cs="Calibri"/>
+          <w:sz w:val="20"/>
+        </w:rPr>
+        <w:tab/>
+        <w:t xml:space="preserve">Send to </w:t>
+      </w:r>
+    </w:p>
+    <w:p>
+      <w:pPr>
+        <w:spacing w:after="0" w:line="240" w:lineRule="auto"/>
+        <w:textAlignment w:val="center"/>
+        <w:rPr>
+          <w:rFonts w:ascii="Calibri" w:eastAsia="Times New Roman" w:hAnsi="Calibri" w:cs="Calibri"/>
+          <w:sz w:val="20"/>
+        </w:rPr>
+      </w:pPr>
+    </w:p>
+    <w:p>
+      <w:pPr>
+        <w:spacing w:after="0" w:line="240" w:lineRule="auto"/>
+        <w:textAlignment w:val="center"/>
+        <w:rPr>
+          <w:rFonts w:ascii="Calibri" w:eastAsia="Times New Roman" w:hAnsi="Calibri" w:cs="Calibri"/>
+          <w:sz w:val="20"/>
+        </w:rPr>
+      </w:pPr>
+      <w:r>
+        <w:rPr>
+          <w:rFonts w:ascii="Calibri" w:eastAsia="Times New Roman" w:hAnsi="Calibri" w:cs="Calibri"/>
+          <w:sz w:val="20"/>
+        </w:rPr>
+        <w:br w:type="textWrapping" w:clear="all"/>
+      </w:r>
+    </w:p>
+    <w:p>
+      <w:pPr>
+        <w:spacing w:after="0" w:line="240" w:lineRule="auto"/>
+        <w:textAlignment w:val="center"/>
+        <w:rPr>
+          <w:rFonts w:ascii="Calibri" w:eastAsia="Times New Roman" w:hAnsi="Calibri" w:cs="Calibri"/>
+          <w:sz w:val="20"/>
+        </w:rPr>
+      </w:pPr>
+    </w:p>
+    <w:p>
+      <w:pPr>
+        <w:rPr>
+          <w:rFonts w:ascii="Calibri" w:eastAsia="Times New Roman" w:hAnsi="Calibri" w:cs="Calibri"/>
+          <w:sz w:val="20"/>
+        </w:rPr>
+      </w:pPr>
+      <w:r>
+        <w:rPr>
+          <w:rFonts w:ascii="Calibri" w:eastAsia="Times New Roman" w:hAnsi="Calibri" w:cs="Calibri"/>
+          <w:sz w:val="20"/>
+        </w:rPr>
+        <w:br w:type="page"/>
+      </w:r>
+    </w:p>
+    <w:p>
+      <w:pPr>
+        <w:spacing w:after="0" w:line="240" w:lineRule="auto"/>
+        <w:textAlignment w:val="center"/>
+        <w:rPr>
+          <w:rFonts w:ascii="Calibri" w:eastAsia="Times New Roman" w:hAnsi="Calibri" w:cs="Calibri"/>
+          <w:sz w:val="20"/>
+          <w:u w:val="single"/>
+        </w:rPr>
+      </w:pPr>
+      <w:r>
+        <w:rPr>
+          <w:rFonts w:ascii="Calibri" w:eastAsia="Times New Roman" w:hAnsi="Calibri" w:cs="Calibri"/>
+          <w:sz w:val="20"/>
+          <w:u w:val="single"/>
+        </w:rPr>
+        <w:lastRenderedPageBreak/>
+        <w:t>Read Story Page</w:t>
+      </w:r>
+    </w:p>
+    <w:p>
+      <w:pPr>
+        <w:spacing w:after="0" w:line="240" w:lineRule="auto"/>
+        <w:textAlignment w:val="center"/>
+        <w:rPr>
+          <w:rFonts w:ascii="Calibri" w:eastAsia="Times New Roman" w:hAnsi="Calibri" w:cs="Calibri"/>
+          <w:sz w:val="20"/>
+        </w:rPr>
+      </w:pPr>
+    </w:p>
+    <w:p>
+      <w:pPr>
+        <w:spacing w:after="0" w:line="240" w:lineRule="auto"/>
+        <w:textAlignment w:val="center"/>
+        <w:rPr>
+          <w:rFonts w:ascii="Calibri" w:eastAsia="Times New Roman" w:hAnsi="Calibri" w:cs="Calibri"/>
+          <w:sz w:val="20"/>
+        </w:rPr>
+      </w:pPr>
+      <w:r>
+        <w:rPr>
+          <w:noProof/>
+        </w:rPr>
+        <w:drawing>
+          <wp:inline distT="0" distB="0" distL="0" distR="0" wp14:anchorId="23B7A4C4" wp14:editId="1C6D7113">
+            <wp:extent cx="5943600" cy="4584065"/>
+            <wp:effectExtent l="0" t="0" r="0" b="6985"/>
+            <wp:docPr id="4" name="Picture 4"/>
+            <wp:cNvGraphicFramePr>
+              <a:graphicFrameLocks xmlns:a="http://schemas.openxmlformats.org/drawingml/2006/main" noChangeAspect="1"/>
+            </wp:cNvGraphicFramePr>
+            <a:graphic xmlns:a="http://schemas.openxmlformats.org/drawingml/2006/main">
+              <a:graphicData uri="http://schemas.openxmlformats.org/drawingml/2006/picture">
+                <pic:pic xmlns:pic="http://schemas.openxmlformats.org/drawingml/2006/picture">
+                  <pic:nvPicPr>
+                    <pic:cNvPr id="1" name=""/>
+                    <pic:cNvPicPr/>
+                  </pic:nvPicPr>
+                  <pic:blipFill>
+                    <a:blip r:embed="rId8"/>
+                    <a:stretch>
+                      <a:fillRect/>
+                    </a:stretch>
+                  </pic:blipFill>
+                  <pic:spPr>
+                    <a:xfrm>
+                      <a:off x="0" y="0"/>
+                      <a:ext cx="5943600" cy="4584065"/>
+                    </a:xfrm>
+                    <a:prstGeom prst="rect">
+                      <a:avLst/>
+                    </a:prstGeom>
+                  </pic:spPr>
+                </pic:pic>
+              </a:graphicData>
+            </a:graphic>
+          </wp:inline>
+        </w:drawing>
+      </w:r>
+    </w:p>
+    <w:p>
+      <w:pPr>
+        <w:spacing w:after="0" w:line="240" w:lineRule="auto"/>
+        <w:ind w:left="360"/>
+        <w:textAlignment w:val="center"/>
+        <w:rPr>
+          <w:rFonts w:ascii="Calibri" w:eastAsia="Times New Roman" w:hAnsi="Calibri" w:cs="Calibri"/>
+          <w:sz w:val="20"/>
+        </w:rPr>
+      </w:pPr>
+    </w:p>
+    <w:p>
+      <w:r>
+        <w:t>Body of story should be GET Request from database</w:t>
+      </w:r>
+      <w:r>
+        <w:t>, I think</w:t>
+      </w:r>
       <w:bookmarkStart w:id="0" w:name="_GoBack"/>
       <w:bookmarkEnd w:id="0"/>
+    </w:p>
+    <w:p>
+      <w:r>
+        <w:br w:type="page"/>
+      </w:r>
+    </w:p>
+    <w:p>
+      <w:pPr>
+        <w:rPr>
+          <w:u w:val="single"/>
+        </w:rPr>
+      </w:pPr>
+      <w:r>
+        <w:rPr>
+          <w:u w:val="single"/>
+        </w:rPr>
+        <w:lastRenderedPageBreak/>
+        <w:t>Back-end Structure</w:t>
+      </w:r>
+    </w:p>
+    <w:p>
+      <w:pPr>
+        <w:pStyle w:val="ListParagraph"/>
+        <w:numPr>
+          <w:ilvl w:val="0"/>
+          <w:numId w:val="4"/>
+        </w:numPr>
+        <w:rPr>
+          <w:u w:val="single"/>
+        </w:rPr>
+      </w:pPr>
+      <w:proofErr w:type="spellStart"/>
+      <w:r>
+        <w:rPr>
+          <w:u w:val="single"/>
+        </w:rPr>
+        <w:t>MyStorya</w:t>
+      </w:r>
+      <w:proofErr w:type="spellEnd"/>
+      <w:r>
+        <w:rPr>
+          <w:u w:val="single"/>
+        </w:rPr>
+        <w:t xml:space="preserve"> Database</w:t>
+      </w:r>
+    </w:p>
+    <w:p>
+      <w:pPr>
+        <w:pStyle w:val="ListParagraph"/>
+        <w:numPr>
+          <w:ilvl w:val="1"/>
+          <w:numId w:val="4"/>
+        </w:numPr>
+        <w:rPr>
+          <w:u w:val="single"/>
+        </w:rPr>
+      </w:pPr>
+      <w:r>
+        <w:rPr>
+          <w:u w:val="single"/>
+        </w:rPr>
+        <w:t>Users Table</w:t>
+      </w:r>
+    </w:p>
+    <w:p>
+      <w:pPr>
+        <w:pStyle w:val="ListParagraph"/>
+        <w:numPr>
+          <w:ilvl w:val="2"/>
+          <w:numId w:val="4"/>
+        </w:numPr>
+        <w:rPr>
+          <w:u w:val="single"/>
+        </w:rPr>
+      </w:pPr>
+      <w:r>
+        <w:rPr>
+          <w:u w:val="single"/>
+        </w:rPr>
+        <w:t xml:space="preserve">ID – auto </w:t>
+      </w:r>
+      <w:proofErr w:type="spellStart"/>
+      <w:r>
+        <w:rPr>
+          <w:u w:val="single"/>
+        </w:rPr>
+        <w:t>incrememnt</w:t>
+      </w:r>
+      <w:proofErr w:type="spellEnd"/>
+      <w:r>
+        <w:rPr>
+          <w:u w:val="single"/>
+        </w:rPr>
+        <w:t xml:space="preserve"> – NOT NULL</w:t>
+      </w:r>
+    </w:p>
+    <w:p>
+      <w:pPr>
+        <w:pStyle w:val="ListParagraph"/>
+        <w:numPr>
+          <w:ilvl w:val="2"/>
+          <w:numId w:val="4"/>
+        </w:numPr>
+        <w:rPr>
+          <w:u w:val="single"/>
+        </w:rPr>
+      </w:pPr>
+      <w:r>
+        <w:rPr>
+          <w:u w:val="single"/>
+        </w:rPr>
+        <w:t>First Name – NOT NULL</w:t>
+      </w:r>
+    </w:p>
+    <w:p>
+      <w:pPr>
+        <w:pStyle w:val="ListParagraph"/>
+        <w:numPr>
+          <w:ilvl w:val="2"/>
+          <w:numId w:val="4"/>
+        </w:numPr>
+        <w:rPr>
+          <w:u w:val="single"/>
+        </w:rPr>
+      </w:pPr>
+      <w:r>
+        <w:rPr>
+          <w:u w:val="single"/>
+        </w:rPr>
+        <w:t>Last Name – NOT NULL</w:t>
+      </w:r>
+    </w:p>
+    <w:p>
+      <w:pPr>
+        <w:pStyle w:val="ListParagraph"/>
+        <w:numPr>
+          <w:ilvl w:val="2"/>
+          <w:numId w:val="4"/>
+        </w:numPr>
+        <w:rPr>
+          <w:u w:val="single"/>
+        </w:rPr>
+      </w:pPr>
+      <w:r>
+        <w:rPr>
+          <w:u w:val="single"/>
+        </w:rPr>
+        <w:t>Email – NOT NULL</w:t>
+      </w:r>
+    </w:p>
+    <w:p>
+      <w:pPr>
+        <w:pStyle w:val="ListParagraph"/>
+        <w:numPr>
+          <w:ilvl w:val="2"/>
+          <w:numId w:val="4"/>
+        </w:numPr>
+        <w:rPr>
+          <w:u w:val="single"/>
+        </w:rPr>
+      </w:pPr>
+      <w:r>
+        <w:rPr>
+          <w:u w:val="single"/>
+        </w:rPr>
+        <w:t>Password – NOT NULL</w:t>
+      </w:r>
+    </w:p>
+    <w:p>
+      <w:pPr>
+        <w:pStyle w:val="ListParagraph"/>
+        <w:numPr>
+          <w:ilvl w:val="2"/>
+          <w:numId w:val="4"/>
+        </w:numPr>
+        <w:rPr>
+          <w:u w:val="single"/>
+        </w:rPr>
+      </w:pPr>
+      <w:r>
+        <w:rPr>
+          <w:u w:val="single"/>
+        </w:rPr>
+        <w:t>Bio</w:t>
+      </w:r>
+    </w:p>
+    <w:p>
+      <w:pPr>
+        <w:pStyle w:val="ListParagraph"/>
+        <w:numPr>
+          <w:ilvl w:val="2"/>
+          <w:numId w:val="4"/>
+        </w:numPr>
+        <w:rPr>
+          <w:u w:val="single"/>
+        </w:rPr>
+      </w:pPr>
+      <w:r>
+        <w:rPr>
+          <w:u w:val="single"/>
+        </w:rPr>
+        <w:t>Location</w:t>
+      </w:r>
+    </w:p>
+    <w:p>
+      <w:pPr>
+        <w:pStyle w:val="ListParagraph"/>
+        <w:numPr>
+          <w:ilvl w:val="2"/>
+          <w:numId w:val="4"/>
+        </w:numPr>
+        <w:rPr>
+          <w:u w:val="single"/>
+        </w:rPr>
+      </w:pPr>
+      <w:proofErr w:type="spellStart"/>
+      <w:r>
+        <w:rPr>
+          <w:u w:val="single"/>
+        </w:rPr>
+        <w:t>FollowersArray</w:t>
+      </w:r>
+      <w:proofErr w:type="spellEnd"/>
+    </w:p>
+    <w:p>
+      <w:pPr>
+        <w:pStyle w:val="ListParagraph"/>
+        <w:numPr>
+          <w:ilvl w:val="2"/>
+          <w:numId w:val="4"/>
+        </w:numPr>
+        <w:rPr>
+          <w:u w:val="single"/>
+        </w:rPr>
+      </w:pPr>
+      <w:proofErr w:type="spellStart"/>
+      <w:r>
+        <w:rPr>
+          <w:u w:val="single"/>
+        </w:rPr>
+        <w:t>FavoritesArray</w:t>
+      </w:r>
+      <w:proofErr w:type="spellEnd"/>
+    </w:p>
+    <w:p>
+      <w:pPr>
+        <w:pStyle w:val="ListParagraph"/>
+        <w:numPr>
+          <w:ilvl w:val="2"/>
+          <w:numId w:val="4"/>
+        </w:numPr>
+        <w:rPr>
+          <w:u w:val="single"/>
+        </w:rPr>
+      </w:pPr>
+      <w:r>
+        <w:rPr>
+          <w:u w:val="single"/>
+        </w:rPr>
+        <w:t>Stories Array</w:t>
+      </w:r>
+    </w:p>
+    <w:p>
+      <w:pPr>
+        <w:pStyle w:val="ListParagraph"/>
+        <w:numPr>
+          <w:ilvl w:val="1"/>
+          <w:numId w:val="4"/>
+        </w:numPr>
+        <w:rPr>
+          <w:u w:val="single"/>
+        </w:rPr>
+      </w:pPr>
+      <w:r>
+        <w:rPr>
+          <w:u w:val="single"/>
+        </w:rPr>
+        <w:t>Story Table</w:t>
+      </w:r>
+    </w:p>
+    <w:p>
+      <w:pPr>
+        <w:pStyle w:val="ListParagraph"/>
+        <w:numPr>
+          <w:ilvl w:val="2"/>
+          <w:numId w:val="4"/>
+        </w:numPr>
+        <w:rPr>
+          <w:u w:val="single"/>
+        </w:rPr>
+      </w:pPr>
+      <w:r>
+        <w:rPr>
+          <w:u w:val="single"/>
+        </w:rPr>
+        <w:t>ID – auto increment – NOT NULL</w:t>
+      </w:r>
+    </w:p>
+    <w:p>
+      <w:pPr>
+        <w:pStyle w:val="ListParagraph"/>
+        <w:numPr>
+          <w:ilvl w:val="2"/>
+          <w:numId w:val="4"/>
+        </w:numPr>
+        <w:rPr>
+          <w:u w:val="single"/>
+        </w:rPr>
+      </w:pPr>
+      <w:r>
+        <w:rPr>
+          <w:u w:val="single"/>
+        </w:rPr>
+        <w:t>Title – NOT NULL</w:t>
+      </w:r>
+    </w:p>
+    <w:p>
+      <w:pPr>
+        <w:pStyle w:val="ListParagraph"/>
+        <w:numPr>
+          <w:ilvl w:val="2"/>
+          <w:numId w:val="4"/>
+        </w:numPr>
+        <w:rPr>
+          <w:u w:val="single"/>
+        </w:rPr>
+      </w:pPr>
+      <w:r>
+        <w:rPr>
+          <w:u w:val="single"/>
+        </w:rPr>
+        <w:t>Body – NOT NULL</w:t>
+      </w:r>
+    </w:p>
+    <w:p>
+      <w:pPr>
+        <w:pStyle w:val="ListParagraph"/>
+        <w:numPr>
+          <w:ilvl w:val="2"/>
+          <w:numId w:val="4"/>
+        </w:numPr>
+        <w:rPr>
+          <w:u w:val="single"/>
+        </w:rPr>
+      </w:pPr>
+      <w:proofErr w:type="spellStart"/>
+      <w:r>
+        <w:rPr>
+          <w:u w:val="single"/>
+        </w:rPr>
+        <w:t>ImagesArray</w:t>
+      </w:r>
+      <w:proofErr w:type="spellEnd"/>
+    </w:p>
+    <w:p>
+      <w:pPr>
+        <w:pStyle w:val="ListParagraph"/>
+        <w:numPr>
+          <w:ilvl w:val="2"/>
+          <w:numId w:val="4"/>
+        </w:numPr>
+        <w:rPr>
+          <w:u w:val="single"/>
+        </w:rPr>
+      </w:pPr>
+      <w:proofErr w:type="spellStart"/>
+      <w:r>
+        <w:rPr>
+          <w:u w:val="single"/>
+        </w:rPr>
+        <w:t>VideosArray</w:t>
+      </w:r>
+      <w:proofErr w:type="spellEnd"/>
+    </w:p>
+    <w:p>
+      <w:pPr>
+        <w:pStyle w:val="ListParagraph"/>
+        <w:numPr>
+          <w:ilvl w:val="2"/>
+          <w:numId w:val="4"/>
+        </w:numPr>
+        <w:rPr>
+          <w:u w:val="single"/>
+        </w:rPr>
+      </w:pPr>
+      <w:proofErr w:type="spellStart"/>
+      <w:r>
+        <w:rPr>
+          <w:u w:val="single"/>
+        </w:rPr>
+        <w:t>UsersForeignKey</w:t>
+      </w:r>
+      <w:proofErr w:type="spellEnd"/>
+      <w:r>
+        <w:rPr>
+          <w:u w:val="single"/>
+        </w:rPr>
+        <w:t xml:space="preserve"> – NOT NULL</w:t>
+      </w:r>
+      <w:r>
+        <w:rPr>
+          <w:u w:val="single"/>
+        </w:rPr>
+        <w:br w:type="textWrapping" w:clear="all"/>
+      </w:r>
     </w:p>
     <w:sectPr>
       <w:pgSz w:w="12240" w:h="15840"/>
@@ -566,6 +2117,119 @@
 <file path=word/numbering.xml><?xml version="1.0" encoding="utf-8"?>
 <w:numbering xmlns:wpc="http://schemas.microsoft.com/office/word/2010/wordprocessingCanvas" xmlns:cx="http://schemas.microsoft.com/office/drawing/2014/chartex" xmlns:cx1="http://schemas.microsoft.com/office/drawing/2015/9/8/chartex" xmlns:cx2="http://schemas.microsoft.com/office/drawing/2015/10/21/chartex" xmlns:cx3="http://schemas.microsoft.com/office/drawing/2016/5/9/chartex" xmlns:cx4="http://schemas.microsoft.com/office/drawing/2016/5/10/chartex" xmlns:cx5="http://schemas.microsoft.com/office/drawing/2016/5/11/chartex" xmlns:cx6="http://schemas.microsoft.com/office/drawing/2016/5/12/chartex" xmlns:cx7="http://schemas.microsoft.com/office/drawing/2016/5/13/chartex" xmlns:cx8="http://schemas.microsoft.com/office/drawing/2016/5/14/chartex" xmlns:mc="http://schemas.openxmlformats.org/markup-compatibility/2006" xmlns:aink="http://schemas.microsoft.com/office/drawing/2016/ink" xmlns:am3d="http://schemas.microsoft.com/office/drawing/2017/model3d" xmlns:o="urn:schemas-microsoft-com:office:office" xmlns:r="http://schemas.openxmlformats.org/officeDocument/2006/relationships" xmlns:m="http://schemas.openxmlformats.org/officeDocument/2006/math" xmlns:v="urn:schemas-microsoft-com:vml" xmlns:wp14="http://schemas.microsoft.com/office/word/2010/wordprocessingDrawing" xmlns:wp="http://schemas.openxmlformats.org/drawingml/2006/wordprocessingDrawing" xmlns:w10="urn:schemas-microsoft-com:office:word" xmlns:w="http://schemas.openxmlformats.org/wordprocessingml/2006/main" xmlns:w14="http://schemas.microsoft.com/office/word/2010/wordml" xmlns:w15="http://schemas.microsoft.com/office/word/2012/wordml" xmlns:w16cid="http://schemas.microsoft.com/office/word/2016/wordml/cid" xmlns:w16se="http://schemas.microsoft.com/office/word/2015/wordml/symex" xmlns:wpg="http://schemas.microsoft.com/office/word/2010/wordprocessingGroup" xmlns:wpi="http://schemas.microsoft.com/office/word/2010/wordprocessingInk" xmlns:wne="http://schemas.microsoft.com/office/word/2006/wordml" xmlns:wps="http://schemas.microsoft.com/office/word/2010/wordprocessingShape" mc:Ignorable="w14 w15 w16se w16cid wp14">
   <w:abstractNum w:abstractNumId="0" w15:restartNumberingAfterBreak="0">
+    <w:nsid w:val="11343914"/>
+    <w:multiLevelType w:val="hybridMultilevel"/>
+    <w:tmpl w:val="0B725F70"/>
+    <w:lvl w:ilvl="0" w:tplc="04090001">
+      <w:start w:val="1"/>
+      <w:numFmt w:val="bullet"/>
+      <w:lvlText w:val=""/>
+      <w:lvlJc w:val="left"/>
+      <w:pPr>
+        <w:ind w:left="720" w:hanging="360"/>
+      </w:pPr>
+      <w:rPr>
+        <w:rFonts w:ascii="Symbol" w:hAnsi="Symbol" w:hint="default"/>
+      </w:rPr>
+    </w:lvl>
+    <w:lvl w:ilvl="1" w:tplc="04090003">
+      <w:start w:val="1"/>
+      <w:numFmt w:val="bullet"/>
+      <w:lvlText w:val="o"/>
+      <w:lvlJc w:val="left"/>
+      <w:pPr>
+        <w:ind w:left="1440" w:hanging="360"/>
+      </w:pPr>
+      <w:rPr>
+        <w:rFonts w:ascii="Courier New" w:hAnsi="Courier New" w:cs="Courier New" w:hint="default"/>
+      </w:rPr>
+    </w:lvl>
+    <w:lvl w:ilvl="2" w:tplc="04090005">
+      <w:start w:val="1"/>
+      <w:numFmt w:val="bullet"/>
+      <w:lvlText w:val=""/>
+      <w:lvlJc w:val="left"/>
+      <w:pPr>
+        <w:ind w:left="2160" w:hanging="360"/>
+      </w:pPr>
+      <w:rPr>
+        <w:rFonts w:ascii="Wingdings" w:hAnsi="Wingdings" w:hint="default"/>
+      </w:rPr>
+    </w:lvl>
+    <w:lvl w:ilvl="3" w:tplc="04090001">
+      <w:start w:val="1"/>
+      <w:numFmt w:val="bullet"/>
+      <w:lvlText w:val=""/>
+      <w:lvlJc w:val="left"/>
+      <w:pPr>
+        <w:ind w:left="2880" w:hanging="360"/>
+      </w:pPr>
+      <w:rPr>
+        <w:rFonts w:ascii="Symbol" w:hAnsi="Symbol" w:hint="default"/>
+      </w:rPr>
+    </w:lvl>
+    <w:lvl w:ilvl="4" w:tplc="04090003" w:tentative="1">
+      <w:start w:val="1"/>
+      <w:numFmt w:val="bullet"/>
+      <w:lvlText w:val="o"/>
+      <w:lvlJc w:val="left"/>
+      <w:pPr>
+        <w:ind w:left="3600" w:hanging="360"/>
+      </w:pPr>
+      <w:rPr>
+        <w:rFonts w:ascii="Courier New" w:hAnsi="Courier New" w:cs="Courier New" w:hint="default"/>
+      </w:rPr>
+    </w:lvl>
+    <w:lvl w:ilvl="5" w:tplc="04090005" w:tentative="1">
+      <w:start w:val="1"/>
+      <w:numFmt w:val="bullet"/>
+      <w:lvlText w:val=""/>
+      <w:lvlJc w:val="left"/>
+      <w:pPr>
+        <w:ind w:left="4320" w:hanging="360"/>
+      </w:pPr>
+      <w:rPr>
+        <w:rFonts w:ascii="Wingdings" w:hAnsi="Wingdings" w:hint="default"/>
+      </w:rPr>
+    </w:lvl>
+    <w:lvl w:ilvl="6" w:tplc="04090001" w:tentative="1">
+      <w:start w:val="1"/>
+      <w:numFmt w:val="bullet"/>
+      <w:lvlText w:val=""/>
+      <w:lvlJc w:val="left"/>
+      <w:pPr>
+        <w:ind w:left="5040" w:hanging="360"/>
+      </w:pPr>
+      <w:rPr>
+        <w:rFonts w:ascii="Symbol" w:hAnsi="Symbol" w:hint="default"/>
+      </w:rPr>
+    </w:lvl>
+    <w:lvl w:ilvl="7" w:tplc="04090003" w:tentative="1">
+      <w:start w:val="1"/>
+      <w:numFmt w:val="bullet"/>
+      <w:lvlText w:val="o"/>
+      <w:lvlJc w:val="left"/>
+      <w:pPr>
+        <w:ind w:left="5760" w:hanging="360"/>
+      </w:pPr>
+      <w:rPr>
+        <w:rFonts w:ascii="Courier New" w:hAnsi="Courier New" w:cs="Courier New" w:hint="default"/>
+      </w:rPr>
+    </w:lvl>
+    <w:lvl w:ilvl="8" w:tplc="04090005" w:tentative="1">
+      <w:start w:val="1"/>
+      <w:numFmt w:val="bullet"/>
+      <w:lvlText w:val=""/>
+      <w:lvlJc w:val="left"/>
+      <w:pPr>
+        <w:ind w:left="6480" w:hanging="360"/>
+      </w:pPr>
+      <w:rPr>
+        <w:rFonts w:ascii="Wingdings" w:hAnsi="Wingdings" w:hint="default"/>
+      </w:rPr>
+    </w:lvl>
+  </w:abstractNum>
+  <w:abstractNum w:abstractNumId="1" w15:restartNumberingAfterBreak="0">
     <w:nsid w:val="16AF5CCE"/>
     <w:multiLevelType w:val="hybridMultilevel"/>
     <w:tmpl w:val="0DA49AA2"/>
@@ -678,7 +2342,7 @@
       </w:rPr>
     </w:lvl>
   </w:abstractNum>
-  <w:abstractNum w:abstractNumId="1" w15:restartNumberingAfterBreak="0">
+  <w:abstractNum w:abstractNumId="2" w15:restartNumberingAfterBreak="0">
     <w:nsid w:val="281866AD"/>
     <w:multiLevelType w:val="hybridMultilevel"/>
     <w:tmpl w:val="74102BAA"/>
@@ -791,7 +2455,7 @@
       </w:rPr>
     </w:lvl>
   </w:abstractNum>
-  <w:abstractNum w:abstractNumId="2" w15:restartNumberingAfterBreak="0">
+  <w:abstractNum w:abstractNumId="3" w15:restartNumberingAfterBreak="0">
     <w:nsid w:val="777D3836"/>
     <w:multiLevelType w:val="multilevel"/>
     <w:tmpl w:val="5E4047B0"/>
@@ -941,12 +2605,15 @@
     </w:lvl>
   </w:abstractNum>
   <w:num w:numId="1">
+    <w:abstractNumId w:val="3"/>
+  </w:num>
+  <w:num w:numId="2">
     <w:abstractNumId w:val="2"/>
   </w:num>
-  <w:num w:numId="2">
+  <w:num w:numId="3">
     <w:abstractNumId w:val="1"/>
   </w:num>
-  <w:num w:numId="3">
+  <w:num w:numId="4">
     <w:abstractNumId w:val="0"/>
   </w:num>
 </w:numbering>

</xml_diff>

<commit_message>
updated psuedo code with file and folder structure
</commit_message>
<xml_diff>
--- a/planning.docx
+++ b/planning.docx
@@ -1696,29 +1696,756 @@
       <w:r>
         <w:t>, I think</w:t>
       </w:r>
+    </w:p>
+    <w:p>
+      <w:r>
+        <w:br w:type="page"/>
+      </w:r>
+    </w:p>
+    <w:p>
+      <w:pPr>
+        <w:rPr>
+          <w:u w:val="single"/>
+        </w:rPr>
+      </w:pPr>
+      <w:r>
+        <w:rPr>
+          <w:u w:val="single"/>
+        </w:rPr>
+        <w:lastRenderedPageBreak/>
+        <w:t>Back-end Structure</w:t>
+      </w:r>
+    </w:p>
+    <w:p>
+      <w:pPr>
+        <w:pStyle w:val="ListParagraph"/>
+        <w:numPr>
+          <w:ilvl w:val="0"/>
+          <w:numId w:val="4"/>
+        </w:numPr>
+        <w:rPr>
+          <w:u w:val="single"/>
+        </w:rPr>
+      </w:pPr>
+      <w:proofErr w:type="spellStart"/>
+      <w:r>
+        <w:rPr>
+          <w:u w:val="single"/>
+        </w:rPr>
+        <w:t>MyStorya</w:t>
+      </w:r>
+      <w:proofErr w:type="spellEnd"/>
+      <w:r>
+        <w:rPr>
+          <w:u w:val="single"/>
+        </w:rPr>
+        <w:t xml:space="preserve"> Database</w:t>
+      </w:r>
+    </w:p>
+    <w:p>
+      <w:pPr>
+        <w:pStyle w:val="ListParagraph"/>
+        <w:numPr>
+          <w:ilvl w:val="1"/>
+          <w:numId w:val="4"/>
+        </w:numPr>
+        <w:rPr>
+          <w:u w:val="single"/>
+        </w:rPr>
+      </w:pPr>
+      <w:r>
+        <w:rPr>
+          <w:u w:val="single"/>
+        </w:rPr>
+        <w:t>Users Table</w:t>
+      </w:r>
+    </w:p>
+    <w:p>
+      <w:pPr>
+        <w:pStyle w:val="ListParagraph"/>
+        <w:numPr>
+          <w:ilvl w:val="2"/>
+          <w:numId w:val="4"/>
+        </w:numPr>
+        <w:rPr>
+          <w:u w:val="single"/>
+        </w:rPr>
+      </w:pPr>
+      <w:r>
+        <w:rPr>
+          <w:u w:val="single"/>
+        </w:rPr>
+        <w:t xml:space="preserve">ID – auto </w:t>
+      </w:r>
+      <w:proofErr w:type="spellStart"/>
+      <w:r>
+        <w:rPr>
+          <w:u w:val="single"/>
+        </w:rPr>
+        <w:t>incrememnt</w:t>
+      </w:r>
+      <w:proofErr w:type="spellEnd"/>
+      <w:r>
+        <w:rPr>
+          <w:u w:val="single"/>
+        </w:rPr>
+        <w:t xml:space="preserve"> – NOT NULL</w:t>
+      </w:r>
+    </w:p>
+    <w:p>
+      <w:pPr>
+        <w:pStyle w:val="ListParagraph"/>
+        <w:numPr>
+          <w:ilvl w:val="2"/>
+          <w:numId w:val="4"/>
+        </w:numPr>
+        <w:rPr>
+          <w:u w:val="single"/>
+        </w:rPr>
+      </w:pPr>
+      <w:r>
+        <w:rPr>
+          <w:u w:val="single"/>
+        </w:rPr>
+        <w:t>First Name – NOT NULL</w:t>
+      </w:r>
+    </w:p>
+    <w:p>
+      <w:pPr>
+        <w:pStyle w:val="ListParagraph"/>
+        <w:numPr>
+          <w:ilvl w:val="2"/>
+          <w:numId w:val="4"/>
+        </w:numPr>
+        <w:rPr>
+          <w:u w:val="single"/>
+        </w:rPr>
+      </w:pPr>
+      <w:r>
+        <w:rPr>
+          <w:u w:val="single"/>
+        </w:rPr>
+        <w:t>Last Name – NOT NULL</w:t>
+      </w:r>
+    </w:p>
+    <w:p>
+      <w:pPr>
+        <w:pStyle w:val="ListParagraph"/>
+        <w:numPr>
+          <w:ilvl w:val="2"/>
+          <w:numId w:val="4"/>
+        </w:numPr>
+        <w:rPr>
+          <w:u w:val="single"/>
+        </w:rPr>
+      </w:pPr>
+      <w:r>
+        <w:rPr>
+          <w:u w:val="single"/>
+        </w:rPr>
+        <w:t>Email – NOT NULL</w:t>
+      </w:r>
+    </w:p>
+    <w:p>
+      <w:pPr>
+        <w:pStyle w:val="ListParagraph"/>
+        <w:numPr>
+          <w:ilvl w:val="2"/>
+          <w:numId w:val="4"/>
+        </w:numPr>
+        <w:rPr>
+          <w:u w:val="single"/>
+        </w:rPr>
+      </w:pPr>
+      <w:r>
+        <w:rPr>
+          <w:u w:val="single"/>
+        </w:rPr>
+        <w:t>Password – NOT NULL</w:t>
+      </w:r>
+    </w:p>
+    <w:p>
+      <w:pPr>
+        <w:pStyle w:val="ListParagraph"/>
+        <w:numPr>
+          <w:ilvl w:val="2"/>
+          <w:numId w:val="4"/>
+        </w:numPr>
+        <w:rPr>
+          <w:u w:val="single"/>
+        </w:rPr>
+      </w:pPr>
+      <w:r>
+        <w:rPr>
+          <w:u w:val="single"/>
+        </w:rPr>
+        <w:t>Bio</w:t>
+      </w:r>
+    </w:p>
+    <w:p>
+      <w:pPr>
+        <w:pStyle w:val="ListParagraph"/>
+        <w:numPr>
+          <w:ilvl w:val="2"/>
+          <w:numId w:val="4"/>
+        </w:numPr>
+        <w:rPr>
+          <w:u w:val="single"/>
+        </w:rPr>
+      </w:pPr>
+      <w:r>
+        <w:rPr>
+          <w:u w:val="single"/>
+        </w:rPr>
+        <w:t>Location</w:t>
+      </w:r>
+    </w:p>
+    <w:p>
+      <w:pPr>
+        <w:pStyle w:val="ListParagraph"/>
+        <w:numPr>
+          <w:ilvl w:val="2"/>
+          <w:numId w:val="4"/>
+        </w:numPr>
+        <w:rPr>
+          <w:u w:val="single"/>
+        </w:rPr>
+      </w:pPr>
+      <w:proofErr w:type="spellStart"/>
+      <w:r>
+        <w:rPr>
+          <w:u w:val="single"/>
+        </w:rPr>
+        <w:t>FollowersArray</w:t>
+      </w:r>
+      <w:proofErr w:type="spellEnd"/>
+    </w:p>
+    <w:p>
+      <w:pPr>
+        <w:pStyle w:val="ListParagraph"/>
+        <w:numPr>
+          <w:ilvl w:val="2"/>
+          <w:numId w:val="4"/>
+        </w:numPr>
+        <w:rPr>
+          <w:u w:val="single"/>
+        </w:rPr>
+      </w:pPr>
+      <w:proofErr w:type="spellStart"/>
+      <w:r>
+        <w:rPr>
+          <w:u w:val="single"/>
+        </w:rPr>
+        <w:t>FavoritesArray</w:t>
+      </w:r>
+      <w:proofErr w:type="spellEnd"/>
+    </w:p>
+    <w:p>
+      <w:pPr>
+        <w:pStyle w:val="ListParagraph"/>
+        <w:numPr>
+          <w:ilvl w:val="2"/>
+          <w:numId w:val="4"/>
+        </w:numPr>
+        <w:rPr>
+          <w:u w:val="single"/>
+        </w:rPr>
+      </w:pPr>
+      <w:r>
+        <w:rPr>
+          <w:u w:val="single"/>
+        </w:rPr>
+        <w:t>Stories Array</w:t>
+      </w:r>
+    </w:p>
+    <w:p>
+      <w:pPr>
+        <w:pStyle w:val="ListParagraph"/>
+        <w:numPr>
+          <w:ilvl w:val="1"/>
+          <w:numId w:val="4"/>
+        </w:numPr>
+        <w:rPr>
+          <w:u w:val="single"/>
+        </w:rPr>
+      </w:pPr>
+      <w:r>
+        <w:rPr>
+          <w:u w:val="single"/>
+        </w:rPr>
+        <w:t>Story Table</w:t>
+      </w:r>
+    </w:p>
+    <w:p>
+      <w:pPr>
+        <w:pStyle w:val="ListParagraph"/>
+        <w:numPr>
+          <w:ilvl w:val="2"/>
+          <w:numId w:val="4"/>
+        </w:numPr>
+        <w:rPr>
+          <w:u w:val="single"/>
+        </w:rPr>
+      </w:pPr>
+      <w:r>
+        <w:rPr>
+          <w:u w:val="single"/>
+        </w:rPr>
+        <w:t>ID – auto increment – NOT NULL</w:t>
+      </w:r>
+    </w:p>
+    <w:p>
+      <w:pPr>
+        <w:pStyle w:val="ListParagraph"/>
+        <w:numPr>
+          <w:ilvl w:val="2"/>
+          <w:numId w:val="4"/>
+        </w:numPr>
+        <w:rPr>
+          <w:u w:val="single"/>
+        </w:rPr>
+      </w:pPr>
+      <w:r>
+        <w:rPr>
+          <w:u w:val="single"/>
+        </w:rPr>
+        <w:t>Title – NOT NULL</w:t>
+      </w:r>
+    </w:p>
+    <w:p>
+      <w:pPr>
+        <w:pStyle w:val="ListParagraph"/>
+        <w:numPr>
+          <w:ilvl w:val="2"/>
+          <w:numId w:val="4"/>
+        </w:numPr>
+        <w:rPr>
+          <w:u w:val="single"/>
+        </w:rPr>
+      </w:pPr>
+      <w:r>
+        <w:rPr>
+          <w:u w:val="single"/>
+        </w:rPr>
+        <w:t>Body – NOT NULL</w:t>
+      </w:r>
+    </w:p>
+    <w:p>
+      <w:pPr>
+        <w:pStyle w:val="ListParagraph"/>
+        <w:numPr>
+          <w:ilvl w:val="2"/>
+          <w:numId w:val="4"/>
+        </w:numPr>
+        <w:rPr>
+          <w:u w:val="single"/>
+        </w:rPr>
+      </w:pPr>
+      <w:proofErr w:type="spellStart"/>
+      <w:r>
+        <w:rPr>
+          <w:u w:val="single"/>
+        </w:rPr>
+        <w:t>ImagesArray</w:t>
+      </w:r>
+      <w:proofErr w:type="spellEnd"/>
+    </w:p>
+    <w:p>
+      <w:pPr>
+        <w:pStyle w:val="ListParagraph"/>
+        <w:numPr>
+          <w:ilvl w:val="2"/>
+          <w:numId w:val="4"/>
+        </w:numPr>
+        <w:rPr>
+          <w:u w:val="single"/>
+        </w:rPr>
+      </w:pPr>
+      <w:proofErr w:type="spellStart"/>
+      <w:r>
+        <w:rPr>
+          <w:u w:val="single"/>
+        </w:rPr>
+        <w:t>VideosArray</w:t>
+      </w:r>
+      <w:proofErr w:type="spellEnd"/>
+    </w:p>
+    <w:p>
+      <w:pPr>
+        <w:pStyle w:val="ListParagraph"/>
+        <w:numPr>
+          <w:ilvl w:val="2"/>
+          <w:numId w:val="4"/>
+        </w:numPr>
+        <w:rPr>
+          <w:u w:val="single"/>
+        </w:rPr>
+      </w:pPr>
+      <w:proofErr w:type="spellStart"/>
+      <w:r>
+        <w:rPr>
+          <w:u w:val="single"/>
+        </w:rPr>
+        <w:t>UsersForeignKey</w:t>
+      </w:r>
+      <w:proofErr w:type="spellEnd"/>
+      <w:r>
+        <w:rPr>
+          <w:u w:val="single"/>
+        </w:rPr>
+        <w:t xml:space="preserve"> – NOT NULL</w:t>
+      </w:r>
+      <w:r>
+        <w:rPr>
+          <w:u w:val="single"/>
+        </w:rPr>
+        <w:br w:type="textWrapping" w:clear="all"/>
+      </w:r>
+    </w:p>
+    <w:p>
+      <w:pPr>
+        <w:rPr>
+          <w:u w:val="single"/>
+        </w:rPr>
+      </w:pPr>
+      <w:r>
+        <w:rPr>
+          <w:u w:val="single"/>
+        </w:rPr>
+        <w:br w:type="page"/>
+      </w:r>
+    </w:p>
+    <w:p>
+      <w:pPr>
+        <w:rPr>
+          <w:u w:val="single"/>
+        </w:rPr>
+      </w:pPr>
+      <w:r>
+        <w:rPr>
+          <w:u w:val="single"/>
+        </w:rPr>
+        <w:lastRenderedPageBreak/>
+        <w:t>Folder/File Structure:</w:t>
+      </w:r>
+    </w:p>
+    <w:p>
+      <w:pPr>
+        <w:pStyle w:val="ListParagraph"/>
+        <w:numPr>
+          <w:ilvl w:val="0"/>
+          <w:numId w:val="4"/>
+        </w:numPr>
+      </w:pPr>
+      <w:r>
+        <w:t>Config</w:t>
+      </w:r>
+    </w:p>
+    <w:p>
+      <w:pPr>
+        <w:pStyle w:val="ListParagraph"/>
+        <w:numPr>
+          <w:ilvl w:val="1"/>
+          <w:numId w:val="4"/>
+        </w:numPr>
+      </w:pPr>
+      <w:proofErr w:type="spellStart"/>
+      <w:r>
+        <w:t>Config.json</w:t>
+      </w:r>
+      <w:proofErr w:type="spellEnd"/>
+    </w:p>
+    <w:p>
+      <w:pPr>
+        <w:pStyle w:val="ListParagraph"/>
+        <w:numPr>
+          <w:ilvl w:val="0"/>
+          <w:numId w:val="4"/>
+        </w:numPr>
+      </w:pPr>
+      <w:r>
+        <w:t>Models</w:t>
+      </w:r>
+    </w:p>
+    <w:p>
+      <w:pPr>
+        <w:pStyle w:val="ListParagraph"/>
+        <w:numPr>
+          <w:ilvl w:val="1"/>
+          <w:numId w:val="4"/>
+        </w:numPr>
+      </w:pPr>
+      <w:r>
+        <w:t>Index.js</w:t>
+      </w:r>
+    </w:p>
+    <w:p>
+      <w:pPr>
+        <w:pStyle w:val="ListParagraph"/>
+        <w:numPr>
+          <w:ilvl w:val="1"/>
+          <w:numId w:val="4"/>
+        </w:numPr>
+      </w:pPr>
+      <w:r>
+        <w:t>User.js</w:t>
+      </w:r>
+    </w:p>
+    <w:p>
+      <w:pPr>
+        <w:pStyle w:val="ListParagraph"/>
+        <w:numPr>
+          <w:ilvl w:val="1"/>
+          <w:numId w:val="4"/>
+        </w:numPr>
+      </w:pPr>
+      <w:r>
+        <w:t>Story.js</w:t>
+      </w:r>
+    </w:p>
+    <w:p>
+      <w:pPr>
+        <w:pStyle w:val="ListParagraph"/>
+        <w:numPr>
+          <w:ilvl w:val="0"/>
+          <w:numId w:val="4"/>
+        </w:numPr>
+      </w:pPr>
+      <w:r>
+        <w:t>Public</w:t>
+      </w:r>
+    </w:p>
+    <w:p>
+      <w:pPr>
+        <w:pStyle w:val="ListParagraph"/>
+        <w:numPr>
+          <w:ilvl w:val="1"/>
+          <w:numId w:val="4"/>
+        </w:numPr>
+      </w:pPr>
+      <w:proofErr w:type="spellStart"/>
+      <w:r>
+        <w:t>Css</w:t>
+      </w:r>
+      <w:proofErr w:type="spellEnd"/>
+    </w:p>
+    <w:p>
+      <w:pPr>
+        <w:pStyle w:val="ListParagraph"/>
+        <w:numPr>
+          <w:ilvl w:val="2"/>
+          <w:numId w:val="4"/>
+        </w:numPr>
+        <w:rPr>
+          <w:u w:val="single"/>
+        </w:rPr>
+      </w:pPr>
+      <w:r>
+        <w:rPr>
+          <w:u w:val="single"/>
+        </w:rPr>
+        <w:t>Style.css</w:t>
+      </w:r>
+    </w:p>
+    <w:p>
+      <w:pPr>
+        <w:pStyle w:val="ListParagraph"/>
+        <w:numPr>
+          <w:ilvl w:val="1"/>
+          <w:numId w:val="4"/>
+        </w:numPr>
+        <w:rPr>
+          <w:u w:val="single"/>
+        </w:rPr>
+      </w:pPr>
+      <w:proofErr w:type="spellStart"/>
+      <w:r>
+        <w:rPr>
+          <w:u w:val="single"/>
+        </w:rPr>
+        <w:t>Js</w:t>
+      </w:r>
+      <w:proofErr w:type="spellEnd"/>
+    </w:p>
+    <w:p>
+      <w:pPr>
+        <w:pStyle w:val="ListParagraph"/>
+        <w:numPr>
+          <w:ilvl w:val="2"/>
+          <w:numId w:val="4"/>
+        </w:numPr>
+        <w:rPr>
+          <w:u w:val="single"/>
+        </w:rPr>
+      </w:pPr>
+      <w:r>
+        <w:rPr>
+          <w:u w:val="single"/>
+        </w:rPr>
+        <w:t>TBD</w:t>
+      </w:r>
+    </w:p>
+    <w:p>
+      <w:pPr>
+        <w:pStyle w:val="ListParagraph"/>
+        <w:numPr>
+          <w:ilvl w:val="1"/>
+          <w:numId w:val="4"/>
+        </w:numPr>
+        <w:rPr>
+          <w:u w:val="single"/>
+        </w:rPr>
+      </w:pPr>
+      <w:r>
+        <w:rPr>
+          <w:u w:val="single"/>
+        </w:rPr>
+        <w:t>Index.html (homepage)</w:t>
+      </w:r>
+    </w:p>
+    <w:p>
+      <w:pPr>
+        <w:pStyle w:val="ListParagraph"/>
+        <w:numPr>
+          <w:ilvl w:val="1"/>
+          <w:numId w:val="4"/>
+        </w:numPr>
+        <w:rPr>
+          <w:u w:val="single"/>
+        </w:rPr>
+      </w:pPr>
+      <w:r>
+        <w:rPr>
+          <w:u w:val="single"/>
+        </w:rPr>
+        <w:t>Profile.html</w:t>
+      </w:r>
+    </w:p>
+    <w:p>
+      <w:pPr>
+        <w:pStyle w:val="ListParagraph"/>
+        <w:numPr>
+          <w:ilvl w:val="1"/>
+          <w:numId w:val="4"/>
+        </w:numPr>
+        <w:rPr>
+          <w:u w:val="single"/>
+        </w:rPr>
+      </w:pPr>
+      <w:r>
+        <w:rPr>
+          <w:u w:val="single"/>
+        </w:rPr>
+        <w:t>newStory.html</w:t>
+      </w:r>
+    </w:p>
+    <w:p>
+      <w:pPr>
+        <w:pStyle w:val="ListParagraph"/>
+        <w:numPr>
+          <w:ilvl w:val="1"/>
+          <w:numId w:val="4"/>
+        </w:numPr>
+        <w:rPr>
+          <w:u w:val="single"/>
+        </w:rPr>
+      </w:pPr>
+      <w:r>
+        <w:rPr>
+          <w:u w:val="single"/>
+        </w:rPr>
+        <w:t>readStory.html</w:t>
+      </w:r>
+    </w:p>
+    <w:p>
+      <w:pPr>
+        <w:pStyle w:val="ListParagraph"/>
+        <w:numPr>
+          <w:ilvl w:val="0"/>
+          <w:numId w:val="4"/>
+        </w:numPr>
+        <w:rPr>
+          <w:u w:val="single"/>
+        </w:rPr>
+      </w:pPr>
+      <w:r>
+        <w:rPr>
+          <w:u w:val="single"/>
+        </w:rPr>
+        <w:t>Routes</w:t>
+      </w:r>
+    </w:p>
+    <w:p>
+      <w:pPr>
+        <w:pStyle w:val="ListParagraph"/>
+        <w:numPr>
+          <w:ilvl w:val="1"/>
+          <w:numId w:val="4"/>
+        </w:numPr>
+        <w:rPr>
+          <w:u w:val="single"/>
+        </w:rPr>
+      </w:pPr>
+      <w:r>
+        <w:rPr>
+          <w:u w:val="single"/>
+        </w:rPr>
+        <w:t>Html-routes.js</w:t>
+      </w:r>
+    </w:p>
+    <w:p>
+      <w:pPr>
+        <w:pStyle w:val="ListParagraph"/>
+        <w:numPr>
+          <w:ilvl w:val="1"/>
+          <w:numId w:val="4"/>
+        </w:numPr>
+        <w:rPr>
+          <w:u w:val="single"/>
+        </w:rPr>
+      </w:pPr>
+      <w:r>
+        <w:rPr>
+          <w:u w:val="single"/>
+        </w:rPr>
+        <w:t>User-</w:t>
+      </w:r>
+      <w:proofErr w:type="spellStart"/>
+      <w:r>
+        <w:rPr>
+          <w:u w:val="single"/>
+        </w:rPr>
+        <w:t>api</w:t>
+      </w:r>
+      <w:proofErr w:type="spellEnd"/>
+      <w:r>
+        <w:rPr>
+          <w:u w:val="single"/>
+        </w:rPr>
+        <w:t>-routes</w:t>
+      </w:r>
+    </w:p>
+    <w:p>
+      <w:pPr>
+        <w:pStyle w:val="ListParagraph"/>
+        <w:numPr>
+          <w:ilvl w:val="1"/>
+          <w:numId w:val="4"/>
+        </w:numPr>
+        <w:rPr>
+          <w:u w:val="single"/>
+        </w:rPr>
+      </w:pPr>
+      <w:r>
+        <w:rPr>
+          <w:u w:val="single"/>
+        </w:rPr>
+        <w:t>Story-api-routes</w:t>
+      </w:r>
       <w:bookmarkStart w:id="0" w:name="_GoBack"/>
       <w:bookmarkEnd w:id="0"/>
     </w:p>
     <w:p>
-      <w:r>
-        <w:br w:type="page"/>
-      </w:r>
-    </w:p>
-    <w:p>
-      <w:pPr>
-        <w:rPr>
-          <w:u w:val="single"/>
-        </w:rPr>
-      </w:pPr>
-      <w:r>
-        <w:rPr>
-          <w:u w:val="single"/>
-        </w:rPr>
-        <w:lastRenderedPageBreak/>
-        <w:t>Back-end Structure</w:t>
-      </w:r>
-    </w:p>
-    <w:p>
       <w:pPr>
         <w:pStyle w:val="ListParagraph"/>
         <w:numPr>
@@ -1729,379 +2456,29 @@
           <w:u w:val="single"/>
         </w:rPr>
       </w:pPr>
-      <w:proofErr w:type="spellStart"/>
-      <w:r>
-        <w:rPr>
-          <w:u w:val="single"/>
-        </w:rPr>
-        <w:t>MyStorya</w:t>
-      </w:r>
-      <w:proofErr w:type="spellEnd"/>
-      <w:r>
-        <w:rPr>
-          <w:u w:val="single"/>
-        </w:rPr>
-        <w:t xml:space="preserve"> Database</w:t>
-      </w:r>
-    </w:p>
-    <w:p>
-      <w:pPr>
-        <w:pStyle w:val="ListParagraph"/>
-        <w:numPr>
-          <w:ilvl w:val="1"/>
-          <w:numId w:val="4"/>
-        </w:numPr>
-        <w:rPr>
-          <w:u w:val="single"/>
-        </w:rPr>
-      </w:pPr>
-      <w:r>
-        <w:rPr>
-          <w:u w:val="single"/>
-        </w:rPr>
-        <w:t>Users Table</w:t>
-      </w:r>
-    </w:p>
-    <w:p>
-      <w:pPr>
-        <w:pStyle w:val="ListParagraph"/>
-        <w:numPr>
-          <w:ilvl w:val="2"/>
-          <w:numId w:val="4"/>
-        </w:numPr>
-        <w:rPr>
-          <w:u w:val="single"/>
-        </w:rPr>
-      </w:pPr>
-      <w:r>
-        <w:rPr>
-          <w:u w:val="single"/>
-        </w:rPr>
-        <w:t xml:space="preserve">ID – auto </w:t>
-      </w:r>
-      <w:proofErr w:type="spellStart"/>
-      <w:r>
-        <w:rPr>
-          <w:u w:val="single"/>
-        </w:rPr>
-        <w:t>incrememnt</w:t>
-      </w:r>
-      <w:proofErr w:type="spellEnd"/>
-      <w:r>
-        <w:rPr>
-          <w:u w:val="single"/>
-        </w:rPr>
-        <w:t xml:space="preserve"> – NOT NULL</w:t>
-      </w:r>
-    </w:p>
-    <w:p>
-      <w:pPr>
-        <w:pStyle w:val="ListParagraph"/>
-        <w:numPr>
-          <w:ilvl w:val="2"/>
-          <w:numId w:val="4"/>
-        </w:numPr>
-        <w:rPr>
-          <w:u w:val="single"/>
-        </w:rPr>
-      </w:pPr>
-      <w:r>
-        <w:rPr>
-          <w:u w:val="single"/>
-        </w:rPr>
-        <w:t>First Name – NOT NULL</w:t>
-      </w:r>
-    </w:p>
-    <w:p>
-      <w:pPr>
-        <w:pStyle w:val="ListParagraph"/>
-        <w:numPr>
-          <w:ilvl w:val="2"/>
-          <w:numId w:val="4"/>
-        </w:numPr>
-        <w:rPr>
-          <w:u w:val="single"/>
-        </w:rPr>
-      </w:pPr>
-      <w:r>
-        <w:rPr>
-          <w:u w:val="single"/>
-        </w:rPr>
-        <w:t>Last Name – NOT NULL</w:t>
-      </w:r>
-    </w:p>
-    <w:p>
-      <w:pPr>
-        <w:pStyle w:val="ListParagraph"/>
-        <w:numPr>
-          <w:ilvl w:val="2"/>
-          <w:numId w:val="4"/>
-        </w:numPr>
-        <w:rPr>
-          <w:u w:val="single"/>
-        </w:rPr>
-      </w:pPr>
-      <w:r>
-        <w:rPr>
-          <w:u w:val="single"/>
-        </w:rPr>
-        <w:t>Email – NOT NULL</w:t>
-      </w:r>
-    </w:p>
-    <w:p>
-      <w:pPr>
-        <w:pStyle w:val="ListParagraph"/>
-        <w:numPr>
-          <w:ilvl w:val="2"/>
-          <w:numId w:val="4"/>
-        </w:numPr>
-        <w:rPr>
-          <w:u w:val="single"/>
-        </w:rPr>
-      </w:pPr>
-      <w:r>
-        <w:rPr>
-          <w:u w:val="single"/>
-        </w:rPr>
-        <w:t>Password – NOT NULL</w:t>
-      </w:r>
-    </w:p>
-    <w:p>
-      <w:pPr>
-        <w:pStyle w:val="ListParagraph"/>
-        <w:numPr>
-          <w:ilvl w:val="2"/>
-          <w:numId w:val="4"/>
-        </w:numPr>
-        <w:rPr>
-          <w:u w:val="single"/>
-        </w:rPr>
-      </w:pPr>
-      <w:r>
-        <w:rPr>
-          <w:u w:val="single"/>
-        </w:rPr>
-        <w:t>Bio</w:t>
-      </w:r>
-    </w:p>
-    <w:p>
-      <w:pPr>
-        <w:pStyle w:val="ListParagraph"/>
-        <w:numPr>
-          <w:ilvl w:val="2"/>
-          <w:numId w:val="4"/>
-        </w:numPr>
-        <w:rPr>
-          <w:u w:val="single"/>
-        </w:rPr>
-      </w:pPr>
-      <w:r>
-        <w:rPr>
-          <w:u w:val="single"/>
-        </w:rPr>
-        <w:t>Location</w:t>
-      </w:r>
-    </w:p>
-    <w:p>
-      <w:pPr>
-        <w:pStyle w:val="ListParagraph"/>
-        <w:numPr>
-          <w:ilvl w:val="2"/>
-          <w:numId w:val="4"/>
-        </w:numPr>
-        <w:rPr>
-          <w:u w:val="single"/>
-        </w:rPr>
-      </w:pPr>
-      <w:proofErr w:type="spellStart"/>
-      <w:r>
-        <w:rPr>
-          <w:u w:val="single"/>
-        </w:rPr>
-        <w:t>FollowersArray</w:t>
-      </w:r>
-      <w:proofErr w:type="spellEnd"/>
-    </w:p>
-    <w:p>
-      <w:pPr>
-        <w:pStyle w:val="ListParagraph"/>
-        <w:numPr>
-          <w:ilvl w:val="2"/>
-          <w:numId w:val="4"/>
-        </w:numPr>
-        <w:rPr>
-          <w:u w:val="single"/>
-        </w:rPr>
-      </w:pPr>
-      <w:proofErr w:type="spellStart"/>
-      <w:r>
-        <w:rPr>
-          <w:u w:val="single"/>
-        </w:rPr>
-        <w:t>FavoritesArray</w:t>
-      </w:r>
-      <w:proofErr w:type="spellEnd"/>
-    </w:p>
-    <w:p>
-      <w:pPr>
-        <w:pStyle w:val="ListParagraph"/>
-        <w:numPr>
-          <w:ilvl w:val="2"/>
-          <w:numId w:val="4"/>
-        </w:numPr>
-        <w:rPr>
-          <w:u w:val="single"/>
-        </w:rPr>
-      </w:pPr>
-      <w:r>
-        <w:rPr>
-          <w:u w:val="single"/>
-        </w:rPr>
-        <w:t>Stories Array</w:t>
-      </w:r>
-    </w:p>
-    <w:p>
-      <w:pPr>
-        <w:pStyle w:val="ListParagraph"/>
-        <w:numPr>
-          <w:ilvl w:val="1"/>
-          <w:numId w:val="4"/>
-        </w:numPr>
-        <w:rPr>
-          <w:u w:val="single"/>
-        </w:rPr>
-      </w:pPr>
-      <w:r>
-        <w:rPr>
-          <w:u w:val="single"/>
-        </w:rPr>
-        <w:t>Story Table</w:t>
-      </w:r>
-    </w:p>
-    <w:p>
-      <w:pPr>
-        <w:pStyle w:val="ListParagraph"/>
-        <w:numPr>
-          <w:ilvl w:val="2"/>
-          <w:numId w:val="4"/>
-        </w:numPr>
-        <w:rPr>
-          <w:u w:val="single"/>
-        </w:rPr>
-      </w:pPr>
-      <w:r>
-        <w:rPr>
-          <w:u w:val="single"/>
-        </w:rPr>
-        <w:t>ID – auto increment – NOT NULL</w:t>
-      </w:r>
-    </w:p>
-    <w:p>
-      <w:pPr>
-        <w:pStyle w:val="ListParagraph"/>
-        <w:numPr>
-          <w:ilvl w:val="2"/>
-          <w:numId w:val="4"/>
-        </w:numPr>
-        <w:rPr>
-          <w:u w:val="single"/>
-        </w:rPr>
-      </w:pPr>
-      <w:r>
-        <w:rPr>
-          <w:u w:val="single"/>
-        </w:rPr>
-        <w:t>Title – NOT NULL</w:t>
-      </w:r>
-    </w:p>
-    <w:p>
-      <w:pPr>
-        <w:pStyle w:val="ListParagraph"/>
-        <w:numPr>
-          <w:ilvl w:val="2"/>
-          <w:numId w:val="4"/>
-        </w:numPr>
-        <w:rPr>
-          <w:u w:val="single"/>
-        </w:rPr>
-      </w:pPr>
-      <w:r>
-        <w:rPr>
-          <w:u w:val="single"/>
-        </w:rPr>
-        <w:t>Body – NOT NULL</w:t>
-      </w:r>
-    </w:p>
-    <w:p>
-      <w:pPr>
-        <w:pStyle w:val="ListParagraph"/>
-        <w:numPr>
-          <w:ilvl w:val="2"/>
-          <w:numId w:val="4"/>
-        </w:numPr>
-        <w:rPr>
-          <w:u w:val="single"/>
-        </w:rPr>
-      </w:pPr>
-      <w:proofErr w:type="spellStart"/>
-      <w:r>
-        <w:rPr>
-          <w:u w:val="single"/>
-        </w:rPr>
-        <w:t>ImagesArray</w:t>
-      </w:r>
-      <w:proofErr w:type="spellEnd"/>
-    </w:p>
-    <w:p>
-      <w:pPr>
-        <w:pStyle w:val="ListParagraph"/>
-        <w:numPr>
-          <w:ilvl w:val="2"/>
-          <w:numId w:val="4"/>
-        </w:numPr>
-        <w:rPr>
-          <w:u w:val="single"/>
-        </w:rPr>
-      </w:pPr>
-      <w:proofErr w:type="spellStart"/>
-      <w:r>
-        <w:rPr>
-          <w:u w:val="single"/>
-        </w:rPr>
-        <w:t>VideosArray</w:t>
-      </w:r>
-      <w:proofErr w:type="spellEnd"/>
-    </w:p>
-    <w:p>
-      <w:pPr>
-        <w:pStyle w:val="ListParagraph"/>
-        <w:numPr>
-          <w:ilvl w:val="2"/>
-          <w:numId w:val="4"/>
-        </w:numPr>
-        <w:rPr>
-          <w:u w:val="single"/>
-        </w:rPr>
-      </w:pPr>
-      <w:proofErr w:type="spellStart"/>
-      <w:r>
-        <w:rPr>
-          <w:u w:val="single"/>
-        </w:rPr>
-        <w:t>UsersForeignKey</w:t>
-      </w:r>
-      <w:proofErr w:type="spellEnd"/>
-      <w:r>
-        <w:rPr>
-          <w:u w:val="single"/>
-        </w:rPr>
-        <w:t xml:space="preserve"> – NOT NULL</w:t>
-      </w:r>
-      <w:r>
-        <w:rPr>
-          <w:u w:val="single"/>
-        </w:rPr>
-        <w:br w:type="textWrapping" w:clear="all"/>
+      <w:r>
+        <w:rPr>
+          <w:u w:val="single"/>
+        </w:rPr>
+        <w:t>Server.js</w:t>
+      </w:r>
+    </w:p>
+    <w:p>
+      <w:pPr>
+        <w:pStyle w:val="ListParagraph"/>
+        <w:numPr>
+          <w:ilvl w:val="0"/>
+          <w:numId w:val="4"/>
+        </w:numPr>
+        <w:rPr>
+          <w:u w:val="single"/>
+        </w:rPr>
+      </w:pPr>
+      <w:r>
+        <w:rPr>
+          <w:u w:val="single"/>
+        </w:rPr>
+        <w:t>readMe.md</w:t>
       </w:r>
     </w:p>
     <w:sectPr>
@@ -2119,7 +2496,7 @@
   <w:abstractNum w:abstractNumId="0" w15:restartNumberingAfterBreak="0">
     <w:nsid w:val="11343914"/>
     <w:multiLevelType w:val="hybridMultilevel"/>
-    <w:tmpl w:val="0B725F70"/>
+    <w:tmpl w:val="190066E6"/>
     <w:lvl w:ilvl="0" w:tplc="04090001">
       <w:start w:val="1"/>
       <w:numFmt w:val="bullet"/>

</xml_diff>

<commit_message>
added all html files and some css
</commit_message>
<xml_diff>
--- a/planning.docx
+++ b/planning.docx
@@ -1353,6 +1353,8 @@
         </w:rPr>
         <w:t xml:space="preserve">Form input; </w:t>
       </w:r>
+      <w:bookmarkStart w:id="0" w:name="_GoBack"/>
+      <w:bookmarkEnd w:id="0"/>
     </w:p>
     <w:p>
       <w:pPr>
@@ -2442,8 +2444,6 @@
         </w:rPr>
         <w:t>Story-api-routes</w:t>
       </w:r>
-      <w:bookmarkStart w:id="0" w:name="_GoBack"/>
-      <w:bookmarkEnd w:id="0"/>
     </w:p>
     <w:p>
       <w:pPr>

</xml_diff>

<commit_message>
created database and added some features
</commit_message>
<xml_diff>
--- a/planning.docx
+++ b/planning.docx
@@ -243,15 +243,25 @@
         <w:rPr>
           <w:rFonts w:ascii="Calibri" w:eastAsia="Times New Roman" w:hAnsi="Calibri" w:cs="Calibri"/>
           <w:sz w:val="20"/>
-        </w:rPr>
-      </w:pPr>
-      <w:r>
-        <w:rPr>
-          <w:rFonts w:ascii="Calibri" w:eastAsia="Times New Roman" w:hAnsi="Calibri" w:cs="Calibri"/>
-          <w:sz w:val="20"/>
+          <w:highlight w:val="yellow"/>
+        </w:rPr>
+      </w:pPr>
+      <w:r>
+        <w:rPr>
+          <w:rFonts w:ascii="Calibri" w:eastAsia="Times New Roman" w:hAnsi="Calibri" w:cs="Calibri"/>
+          <w:sz w:val="20"/>
+          <w:highlight w:val="yellow"/>
         </w:rPr>
         <w:t>Login and Signup Button</w:t>
       </w:r>
+      <w:r>
+        <w:rPr>
+          <w:rFonts w:ascii="Calibri" w:eastAsia="Times New Roman" w:hAnsi="Calibri" w:cs="Calibri"/>
+          <w:sz w:val="20"/>
+          <w:highlight w:val="yellow"/>
+        </w:rPr>
+        <w:t xml:space="preserve"> – skip this</w:t>
+      </w:r>
     </w:p>
     <w:p>
       <w:pPr>
@@ -261,12 +271,14 @@
         <w:rPr>
           <w:rFonts w:ascii="Calibri" w:eastAsia="Times New Roman" w:hAnsi="Calibri" w:cs="Calibri"/>
           <w:sz w:val="20"/>
-        </w:rPr>
-      </w:pPr>
-      <w:r>
-        <w:rPr>
-          <w:rFonts w:ascii="Calibri" w:eastAsia="Times New Roman" w:hAnsi="Calibri" w:cs="Calibri"/>
-          <w:sz w:val="20"/>
+          <w:highlight w:val="yellow"/>
+        </w:rPr>
+      </w:pPr>
+      <w:r>
+        <w:rPr>
+          <w:rFonts w:ascii="Calibri" w:eastAsia="Times New Roman" w:hAnsi="Calibri" w:cs="Calibri"/>
+          <w:sz w:val="20"/>
+          <w:highlight w:val="yellow"/>
         </w:rPr>
         <w:t>Modal pop-ups</w:t>
       </w:r>
@@ -285,6 +297,7 @@
         <w:rPr>
           <w:rFonts w:ascii="Calibri" w:eastAsia="Times New Roman" w:hAnsi="Calibri" w:cs="Calibri"/>
           <w:sz w:val="20"/>
+          <w:highlight w:val="yellow"/>
         </w:rPr>
         <w:t>Send to profile page after sign-in</w:t>
       </w:r>
@@ -308,15 +321,25 @@
         <w:rPr>
           <w:rFonts w:ascii="Calibri" w:eastAsia="Times New Roman" w:hAnsi="Calibri" w:cs="Calibri"/>
           <w:sz w:val="20"/>
-        </w:rPr>
-      </w:pPr>
-      <w:r>
-        <w:rPr>
-          <w:rFonts w:ascii="Calibri" w:eastAsia="Times New Roman" w:hAnsi="Calibri" w:cs="Calibri"/>
-          <w:sz w:val="20"/>
+          <w:highlight w:val="red"/>
+        </w:rPr>
+      </w:pPr>
+      <w:r>
+        <w:rPr>
+          <w:rFonts w:ascii="Calibri" w:eastAsia="Times New Roman" w:hAnsi="Calibri" w:cs="Calibri"/>
+          <w:sz w:val="20"/>
+          <w:highlight w:val="red"/>
         </w:rPr>
         <w:t>Signup with Facebook button</w:t>
       </w:r>
+      <w:r>
+        <w:rPr>
+          <w:rFonts w:ascii="Calibri" w:eastAsia="Times New Roman" w:hAnsi="Calibri" w:cs="Calibri"/>
+          <w:sz w:val="20"/>
+          <w:highlight w:val="red"/>
+        </w:rPr>
+        <w:t xml:space="preserve"> – future development</w:t>
+      </w:r>
     </w:p>
     <w:p>
       <w:pPr>
@@ -332,6 +355,7 @@
         <w:rPr>
           <w:rFonts w:ascii="Calibri" w:eastAsia="Times New Roman" w:hAnsi="Calibri" w:cs="Calibri"/>
           <w:sz w:val="20"/>
+          <w:highlight w:val="red"/>
         </w:rPr>
         <w:t>TBD - need to learn this</w:t>
       </w:r>
@@ -355,15 +379,25 @@
         <w:rPr>
           <w:rFonts w:ascii="Calibri" w:eastAsia="Times New Roman" w:hAnsi="Calibri" w:cs="Calibri"/>
           <w:sz w:val="20"/>
-        </w:rPr>
-      </w:pPr>
-      <w:r>
-        <w:rPr>
-          <w:rFonts w:ascii="Calibri" w:eastAsia="Times New Roman" w:hAnsi="Calibri" w:cs="Calibri"/>
-          <w:sz w:val="20"/>
+          <w:highlight w:val="yellow"/>
+        </w:rPr>
+      </w:pPr>
+      <w:r>
+        <w:rPr>
+          <w:rFonts w:ascii="Calibri" w:eastAsia="Times New Roman" w:hAnsi="Calibri" w:cs="Calibri"/>
+          <w:sz w:val="20"/>
+          <w:highlight w:val="yellow"/>
         </w:rPr>
         <w:t>Search Box</w:t>
       </w:r>
+      <w:r>
+        <w:rPr>
+          <w:rFonts w:ascii="Calibri" w:eastAsia="Times New Roman" w:hAnsi="Calibri" w:cs="Calibri"/>
+          <w:sz w:val="20"/>
+          <w:highlight w:val="yellow"/>
+        </w:rPr>
+        <w:t xml:space="preserve"> – skip this</w:t>
+      </w:r>
     </w:p>
     <w:p>
       <w:pPr>
@@ -373,12 +407,14 @@
         <w:rPr>
           <w:rFonts w:ascii="Calibri" w:eastAsia="Times New Roman" w:hAnsi="Calibri" w:cs="Calibri"/>
           <w:sz w:val="20"/>
-        </w:rPr>
-      </w:pPr>
-      <w:r>
-        <w:rPr>
-          <w:rFonts w:ascii="Calibri" w:eastAsia="Times New Roman" w:hAnsi="Calibri" w:cs="Calibri"/>
-          <w:sz w:val="20"/>
+          <w:highlight w:val="yellow"/>
+        </w:rPr>
+      </w:pPr>
+      <w:r>
+        <w:rPr>
+          <w:rFonts w:ascii="Calibri" w:eastAsia="Times New Roman" w:hAnsi="Calibri" w:cs="Calibri"/>
+          <w:sz w:val="20"/>
+          <w:highlight w:val="yellow"/>
         </w:rPr>
         <w:t xml:space="preserve">Form input; </w:t>
       </w:r>
@@ -397,6 +433,7 @@
         <w:rPr>
           <w:rFonts w:ascii="Calibri" w:eastAsia="Times New Roman" w:hAnsi="Calibri" w:cs="Calibri"/>
           <w:sz w:val="20"/>
+          <w:highlight w:val="yellow"/>
         </w:rPr>
         <w:t>GET request to database</w:t>
       </w:r>
@@ -501,7 +538,16 @@
           <w:rFonts w:ascii="Calibri" w:eastAsia="Times New Roman" w:hAnsi="Calibri" w:cs="Calibri"/>
           <w:sz w:val="20"/>
         </w:rPr>
-        <w:t>Scroll right/left buttons</w:t>
+        <w:t>Scroll rig</w:t>
+      </w:r>
+      <w:bookmarkStart w:id="0" w:name="_GoBack"/>
+      <w:bookmarkEnd w:id="0"/>
+      <w:r>
+        <w:rPr>
+          <w:rFonts w:ascii="Calibri" w:eastAsia="Times New Roman" w:hAnsi="Calibri" w:cs="Calibri"/>
+          <w:sz w:val="20"/>
+        </w:rPr>
+        <w:t>ht/left buttons</w:t>
       </w:r>
     </w:p>
     <w:p>
@@ -1353,8 +1399,6 @@
         </w:rPr>
         <w:t xml:space="preserve">Form input; </w:t>
       </w:r>
-      <w:bookmarkStart w:id="0" w:name="_GoBack"/>
-      <w:bookmarkEnd w:id="0"/>
     </w:p>
     <w:p>
       <w:pPr>
@@ -1877,6 +1921,26 @@
           <w:u w:val="single"/>
         </w:rPr>
       </w:pPr>
+      <w:proofErr w:type="spellStart"/>
+      <w:r>
+        <w:rPr>
+          <w:u w:val="single"/>
+        </w:rPr>
+        <w:t>profilePicture</w:t>
+      </w:r>
+      <w:proofErr w:type="spellEnd"/>
+    </w:p>
+    <w:p>
+      <w:pPr>
+        <w:pStyle w:val="ListParagraph"/>
+        <w:numPr>
+          <w:ilvl w:val="2"/>
+          <w:numId w:val="4"/>
+        </w:numPr>
+        <w:rPr>
+          <w:u w:val="single"/>
+        </w:rPr>
+      </w:pPr>
       <w:r>
         <w:rPr>
           <w:u w:val="single"/>
@@ -2048,9 +2112,113 @@
         <w:rPr>
           <w:u w:val="single"/>
         </w:rPr>
-        <w:t>ImagesArray</w:t>
+        <w:t>viewCount</w:t>
       </w:r>
       <w:proofErr w:type="spellEnd"/>
+      <w:r>
+        <w:rPr>
+          <w:u w:val="single"/>
+        </w:rPr>
+        <w:t xml:space="preserve"> “most popular tracker”</w:t>
+      </w:r>
+    </w:p>
+    <w:p>
+      <w:pPr>
+        <w:pStyle w:val="ListParagraph"/>
+        <w:numPr>
+          <w:ilvl w:val="2"/>
+          <w:numId w:val="4"/>
+        </w:numPr>
+        <w:rPr>
+          <w:u w:val="single"/>
+        </w:rPr>
+      </w:pPr>
+      <w:proofErr w:type="spellStart"/>
+      <w:r>
+        <w:rPr>
+          <w:u w:val="single"/>
+        </w:rPr>
+        <w:t>ImagesObject</w:t>
+      </w:r>
+      <w:proofErr w:type="spellEnd"/>
+      <w:r>
+        <w:rPr>
+          <w:u w:val="single"/>
+        </w:rPr>
+        <w:t xml:space="preserve"> “first picture is always the cover”</w:t>
+      </w:r>
+    </w:p>
+    <w:p>
+      <w:pPr>
+        <w:pStyle w:val="ListParagraph"/>
+        <w:numPr>
+          <w:ilvl w:val="3"/>
+          <w:numId w:val="4"/>
+        </w:numPr>
+        <w:rPr>
+          <w:u w:val="single"/>
+        </w:rPr>
+      </w:pPr>
+      <w:r>
+        <w:rPr>
+          <w:u w:val="single"/>
+        </w:rPr>
+        <w:t>First is cover</w:t>
+      </w:r>
+    </w:p>
+    <w:p>
+      <w:pPr>
+        <w:pStyle w:val="ListParagraph"/>
+        <w:numPr>
+          <w:ilvl w:val="3"/>
+          <w:numId w:val="4"/>
+        </w:numPr>
+        <w:rPr>
+          <w:u w:val="single"/>
+        </w:rPr>
+      </w:pPr>
+      <w:r>
+        <w:rPr>
+          <w:u w:val="single"/>
+        </w:rPr>
+        <w:t>Second is page 1 image</w:t>
+      </w:r>
+    </w:p>
+    <w:p>
+      <w:pPr>
+        <w:pStyle w:val="ListParagraph"/>
+        <w:numPr>
+          <w:ilvl w:val="3"/>
+          <w:numId w:val="4"/>
+        </w:numPr>
+        <w:rPr>
+          <w:u w:val="single"/>
+        </w:rPr>
+      </w:pPr>
+      <w:r>
+        <w:rPr>
+          <w:u w:val="single"/>
+        </w:rPr>
+        <w:t xml:space="preserve">Third is page 2 image </w:t>
+      </w:r>
+    </w:p>
+    <w:p>
+      <w:pPr>
+        <w:pStyle w:val="ListParagraph"/>
+        <w:numPr>
+          <w:ilvl w:val="3"/>
+          <w:numId w:val="4"/>
+        </w:numPr>
+        <w:rPr>
+          <w:u w:val="single"/>
+        </w:rPr>
+      </w:pPr>
+      <w:r>
+        <w:rPr>
+          <w:u w:val="single"/>
+        </w:rPr>
+        <w:t>Etc.</w:t>
+      </w:r>
     </w:p>
     <w:p>
       <w:pPr>

</xml_diff>